<commit_message>
General restructarization of project
</commit_message>
<xml_diff>
--- a/Dokumentacja/Plan testow.docx
+++ b/Dokumentacja/Plan testow.docx
@@ -126,6 +126,12 @@
           <w:lang w:val="pl-PL"/>
         </w:rPr>
         <w:t>1.</w:t>
+      </w:r>
+      <w:r>
+        <w:rPr>
+          <w:lang w:val="pl-PL"/>
+        </w:rPr>
+        <w:t>1</w:t>
       </w:r>
       <w:r>
         <w:rPr>
@@ -493,6 +499,100 @@
                 <w:lang w:val="pl-PL"/>
               </w:rPr>
               <w:t>Skorygowano nieścisłości w tytułach</w:t>
+            </w:r>
+          </w:p>
+        </w:tc>
+      </w:tr>
+      <w:tr>
+        <w:tc>
+          <w:tcPr>
+            <w:tcW w:w="1384" w:type="dxa"/>
+            <w:vAlign w:val="center"/>
+          </w:tcPr>
+          <w:p>
+            <w:pPr>
+              <w:spacing w:after="0" w:line="240" w:lineRule="auto"/>
+              <w:jc w:val="center"/>
+              <w:rPr>
+                <w:rFonts w:ascii="Calibri" w:hAnsi="Calibri"/>
+                <w:lang w:val="pl-PL"/>
+              </w:rPr>
+            </w:pPr>
+            <w:r>
+              <w:rPr>
+                <w:rFonts w:ascii="Calibri" w:hAnsi="Calibri"/>
+                <w:lang w:val="pl-PL"/>
+              </w:rPr>
+              <w:t>1.11</w:t>
+            </w:r>
+          </w:p>
+        </w:tc>
+        <w:tc>
+          <w:tcPr>
+            <w:tcW w:w="1701" w:type="dxa"/>
+            <w:vAlign w:val="center"/>
+          </w:tcPr>
+          <w:p>
+            <w:pPr>
+              <w:spacing w:after="0" w:line="240" w:lineRule="auto"/>
+              <w:jc w:val="center"/>
+              <w:rPr>
+                <w:rFonts w:ascii="Calibri" w:hAnsi="Calibri"/>
+                <w:lang w:val="pl-PL"/>
+              </w:rPr>
+            </w:pPr>
+            <w:r>
+              <w:rPr>
+                <w:rFonts w:ascii="Calibri" w:hAnsi="Calibri"/>
+                <w:lang w:val="pl-PL"/>
+              </w:rPr>
+              <w:t>13.06.2019</w:t>
+            </w:r>
+          </w:p>
+        </w:tc>
+        <w:tc>
+          <w:tcPr>
+            <w:tcW w:w="1843" w:type="dxa"/>
+            <w:vAlign w:val="center"/>
+          </w:tcPr>
+          <w:p>
+            <w:pPr>
+              <w:spacing w:after="0" w:line="240" w:lineRule="auto"/>
+              <w:jc w:val="center"/>
+              <w:rPr>
+                <w:rFonts w:ascii="Calibri" w:hAnsi="Calibri"/>
+                <w:lang w:val="pl-PL"/>
+              </w:rPr>
+            </w:pPr>
+            <w:r>
+              <w:rPr>
+                <w:rFonts w:ascii="Calibri" w:hAnsi="Calibri"/>
+                <w:lang w:val="pl-PL"/>
+              </w:rPr>
+              <w:t>Jakub Olejniczak</w:t>
+            </w:r>
+          </w:p>
+        </w:tc>
+        <w:tc>
+          <w:tcPr>
+            <w:tcW w:w="4252" w:type="dxa"/>
+            <w:vAlign w:val="center"/>
+          </w:tcPr>
+          <w:p>
+            <w:pPr>
+              <w:spacing w:after="0" w:line="240" w:lineRule="auto"/>
+              <w:jc w:val="center"/>
+              <w:rPr>
+                <w:rFonts w:ascii="Calibri" w:hAnsi="Calibri"/>
+                <w:lang w:val="pl-PL"/>
+              </w:rPr>
+            </w:pPr>
+            <w:r>
+              <w:rPr>
+                <w:rFonts w:ascii="Calibri" w:hAnsi="Calibri"/>
+                <w:lang w:val="pl-PL"/>
+              </w:rPr>
+              <w:t>Aktualizacja ze względu na restrukturyzację projektu</w:t>
             </w:r>
           </w:p>
         </w:tc>
@@ -3952,7 +4052,23 @@
           <w:i w:val="0"/>
           <w:color w:val="auto"/>
         </w:rPr>
-        <w:t>wydarzeń. Zapisywane są w folderze macierzystym folderów skryptów funkcji, pod nazwą ‘Test&lt;nazwa_testu&gt;’.</w:t>
+        <w:t xml:space="preserve">wydarzeń. Zapisywane są w </w:t>
+      </w:r>
+      <w:r>
+        <w:rPr>
+          <w:rFonts w:ascii="Calibri" w:hAnsi="Calibri"/>
+          <w:i w:val="0"/>
+          <w:color w:val="auto"/>
+        </w:rPr>
+        <w:t xml:space="preserve">tym samym folderze co skrypty </w:t>
+      </w:r>
+      <w:r>
+        <w:rPr>
+          <w:rFonts w:ascii="Calibri" w:hAnsi="Calibri"/>
+          <w:i w:val="0"/>
+          <w:color w:val="auto"/>
+        </w:rPr>
+        <w:t>funkcji, pod nazwą ‘Test&lt;nazwa_testu&gt;’.</w:t>
       </w:r>
     </w:p>
     <w:p>
@@ -4066,7 +4182,10 @@
         <w:t xml:space="preserve">co najmniej </w:t>
       </w:r>
       <w:r>
-        <w:t>kilkoma testami</w:t>
+        <w:t>dwoma</w:t>
+      </w:r>
+      <w:r>
+        <w:t xml:space="preserve"> testami</w:t>
       </w:r>
     </w:p>
     <w:p>
@@ -7220,7 +7339,7 @@
 </file>
 
 <file path=customXml/itemProps1.xml><?xml version="1.0" encoding="utf-8"?>
-<ds:datastoreItem xmlns:ds="http://schemas.openxmlformats.org/officeDocument/2006/customXml" ds:itemID="{DCCFC669-BBF4-4B73-BDC9-7155809C0A90}">
+<ds:datastoreItem xmlns:ds="http://schemas.openxmlformats.org/officeDocument/2006/customXml" ds:itemID="{AC9C2C6C-6674-43F7-A48E-51836041F6B0}">
   <ds:schemaRefs>
     <ds:schemaRef ds:uri="http://schemas.openxmlformats.org/officeDocument/2006/bibliography"/>
   </ds:schemaRefs>

</xml_diff>

<commit_message>
Actualised test plan and test scenario documents.
</commit_message>
<xml_diff>
--- a/Dokumentacja/Plan testow.docx
+++ b/Dokumentacja/Plan testow.docx
@@ -137,7 +137,7 @@
         <w:rPr>
           <w:lang w:val="pl-PL"/>
         </w:rPr>
-        <w:t>1</w:t>
+        <w:t>2</w:t>
       </w:r>
     </w:p>
     <w:p>
@@ -597,6 +597,100 @@
           </w:p>
         </w:tc>
       </w:tr>
+      <w:tr>
+        <w:tc>
+          <w:tcPr>
+            <w:tcW w:w="1384" w:type="dxa"/>
+            <w:vAlign w:val="center"/>
+          </w:tcPr>
+          <w:p>
+            <w:pPr>
+              <w:spacing w:after="0" w:line="240" w:lineRule="auto"/>
+              <w:jc w:val="center"/>
+              <w:rPr>
+                <w:rFonts w:ascii="Calibri" w:hAnsi="Calibri"/>
+                <w:lang w:val="pl-PL"/>
+              </w:rPr>
+            </w:pPr>
+            <w:r>
+              <w:rPr>
+                <w:rFonts w:ascii="Calibri" w:hAnsi="Calibri"/>
+                <w:lang w:val="pl-PL"/>
+              </w:rPr>
+              <w:t>1.12</w:t>
+            </w:r>
+          </w:p>
+        </w:tc>
+        <w:tc>
+          <w:tcPr>
+            <w:tcW w:w="1701" w:type="dxa"/>
+            <w:vAlign w:val="center"/>
+          </w:tcPr>
+          <w:p>
+            <w:pPr>
+              <w:spacing w:after="0" w:line="240" w:lineRule="auto"/>
+              <w:jc w:val="center"/>
+              <w:rPr>
+                <w:rFonts w:ascii="Calibri" w:hAnsi="Calibri"/>
+                <w:lang w:val="pl-PL"/>
+              </w:rPr>
+            </w:pPr>
+            <w:r>
+              <w:rPr>
+                <w:rFonts w:ascii="Calibri" w:hAnsi="Calibri"/>
+                <w:lang w:val="pl-PL"/>
+              </w:rPr>
+              <w:t>24.06.2019</w:t>
+            </w:r>
+          </w:p>
+        </w:tc>
+        <w:tc>
+          <w:tcPr>
+            <w:tcW w:w="1843" w:type="dxa"/>
+            <w:vAlign w:val="center"/>
+          </w:tcPr>
+          <w:p>
+            <w:pPr>
+              <w:spacing w:after="0" w:line="240" w:lineRule="auto"/>
+              <w:jc w:val="center"/>
+              <w:rPr>
+                <w:rFonts w:ascii="Calibri" w:hAnsi="Calibri"/>
+                <w:lang w:val="pl-PL"/>
+              </w:rPr>
+            </w:pPr>
+            <w:r>
+              <w:rPr>
+                <w:rFonts w:ascii="Calibri" w:hAnsi="Calibri"/>
+                <w:lang w:val="pl-PL"/>
+              </w:rPr>
+              <w:t>Jakub Olejniczak</w:t>
+            </w:r>
+          </w:p>
+        </w:tc>
+        <w:tc>
+          <w:tcPr>
+            <w:tcW w:w="4252" w:type="dxa"/>
+            <w:vAlign w:val="center"/>
+          </w:tcPr>
+          <w:p>
+            <w:pPr>
+              <w:spacing w:after="0" w:line="240" w:lineRule="auto"/>
+              <w:jc w:val="center"/>
+              <w:rPr>
+                <w:rFonts w:ascii="Calibri" w:hAnsi="Calibri"/>
+                <w:lang w:val="pl-PL"/>
+              </w:rPr>
+            </w:pPr>
+            <w:r>
+              <w:rPr>
+                <w:rFonts w:ascii="Calibri" w:hAnsi="Calibri"/>
+                <w:lang w:val="pl-PL"/>
+              </w:rPr>
+              <w:t>Uzupełnienie informacji o podejściu do testów</w:t>
+            </w:r>
+          </w:p>
+        </w:tc>
+      </w:tr>
     </w:tbl>
     <w:p>
       <w:pPr>
@@ -610,8 +704,6 @@
         </w:rPr>
         <w:br w:type="page"/>
       </w:r>
-      <w:bookmarkStart w:id="6" w:name="_GoBack"/>
-      <w:bookmarkEnd w:id="6"/>
     </w:p>
     <w:p>
       <w:pPr>
@@ -635,7 +727,7 @@
         <w:pStyle w:val="Spistreci1"/>
         <w:rPr>
           <w:rFonts w:asciiTheme="minorHAnsi" w:eastAsiaTheme="minorEastAsia" w:hAnsiTheme="minorHAnsi" w:cstheme="minorBidi"/>
-          <w:lang w:val="pl-PL" w:eastAsia="pl-PL"/>
+          <w:noProof/>
         </w:rPr>
       </w:pPr>
       <w:r>
@@ -659,73 +751,73 @@
         </w:rPr>
         <w:fldChar w:fldCharType="separate"/>
       </w:r>
-      <w:hyperlink w:anchor="_Toc464757105" w:history="1">
+      <w:hyperlink w:anchor="_Toc12282558" w:history="1">
         <w:r>
           <w:rPr>
             <w:rStyle w:val="Hipercze"/>
-            <w:lang w:val="pl-PL"/>
+            <w:noProof/>
           </w:rPr>
           <w:t>1.</w:t>
         </w:r>
         <w:r>
           <w:rPr>
             <w:rFonts w:asciiTheme="minorHAnsi" w:eastAsiaTheme="minorEastAsia" w:hAnsiTheme="minorHAnsi" w:cstheme="minorBidi"/>
-            <w:lang w:val="pl-PL" w:eastAsia="pl-PL"/>
+            <w:noProof/>
           </w:rPr>
           <w:tab/>
         </w:r>
         <w:r>
           <w:rPr>
             <w:rStyle w:val="Hipercze"/>
-            <w:lang w:val="pl-PL"/>
+            <w:noProof/>
           </w:rPr>
           <w:t>Wprowadzenie</w:t>
         </w:r>
         <w:r>
           <w:rPr>
-            <w:webHidden/>
-            <w:lang w:val="pl-PL"/>
+            <w:noProof/>
+            <w:webHidden/>
           </w:rPr>
           <w:tab/>
         </w:r>
         <w:r>
           <w:rPr>
-            <w:webHidden/>
-            <w:lang w:val="pl-PL"/>
+            <w:noProof/>
+            <w:webHidden/>
           </w:rPr>
           <w:fldChar w:fldCharType="begin"/>
         </w:r>
         <w:r>
           <w:rPr>
-            <w:webHidden/>
-            <w:lang w:val="pl-PL"/>
-          </w:rPr>
-          <w:instrText xml:space="preserve"> PAGEREF _Toc464757105 \h </w:instrText>
-        </w:r>
-        <w:r>
-          <w:rPr>
-            <w:webHidden/>
-            <w:lang w:val="pl-PL"/>
-          </w:rPr>
-        </w:r>
-        <w:r>
-          <w:rPr>
-            <w:webHidden/>
-            <w:lang w:val="pl-PL"/>
+            <w:noProof/>
+            <w:webHidden/>
+          </w:rPr>
+          <w:instrText xml:space="preserve"> PAGEREF _Toc12282558 \h </w:instrText>
+        </w:r>
+        <w:r>
+          <w:rPr>
+            <w:noProof/>
+            <w:webHidden/>
+          </w:rPr>
+        </w:r>
+        <w:r>
+          <w:rPr>
+            <w:noProof/>
+            <w:webHidden/>
           </w:rPr>
           <w:fldChar w:fldCharType="separate"/>
         </w:r>
         <w:r>
           <w:rPr>
-            <w:webHidden/>
-            <w:lang w:val="pl-PL"/>
+            <w:noProof/>
+            <w:webHidden/>
           </w:rPr>
           <w:t>3</w:t>
         </w:r>
         <w:r>
           <w:rPr>
-            <w:webHidden/>
-            <w:lang w:val="pl-PL"/>
+            <w:noProof/>
+            <w:webHidden/>
           </w:rPr>
           <w:fldChar w:fldCharType="end"/>
         </w:r>
@@ -740,67 +832,78 @@
         </w:tabs>
         <w:rPr>
           <w:rFonts w:asciiTheme="minorHAnsi" w:eastAsiaTheme="minorEastAsia" w:hAnsiTheme="minorHAnsi" w:cstheme="minorBidi"/>
-          <w:lang w:eastAsia="pl-PL"/>
-        </w:rPr>
-      </w:pPr>
-      <w:hyperlink w:anchor="_Toc464757106" w:history="1">
+          <w:noProof/>
+          <w:lang w:val="en-US"/>
+        </w:rPr>
+      </w:pPr>
+      <w:hyperlink w:anchor="_Toc12282559" w:history="1">
         <w:r>
           <w:rPr>
             <w:rStyle w:val="Hipercze"/>
             <w:rFonts w:cs="TimesNewRomanPS-ItalicMT"/>
+            <w:noProof/>
           </w:rPr>
           <w:t>1.1.</w:t>
         </w:r>
         <w:r>
           <w:rPr>
             <w:rFonts w:asciiTheme="minorHAnsi" w:eastAsiaTheme="minorEastAsia" w:hAnsiTheme="minorHAnsi" w:cstheme="minorBidi"/>
-            <w:lang w:eastAsia="pl-PL"/>
+            <w:noProof/>
+            <w:lang w:val="en-US"/>
           </w:rPr>
           <w:tab/>
         </w:r>
         <w:r>
           <w:rPr>
             <w:rStyle w:val="Hipercze"/>
+            <w:noProof/>
           </w:rPr>
           <w:t>Cele testów i ich ograniczenia</w:t>
         </w:r>
         <w:r>
           <w:rPr>
+            <w:noProof/>
             <w:webHidden/>
           </w:rPr>
           <w:tab/>
         </w:r>
         <w:r>
           <w:rPr>
+            <w:noProof/>
             <w:webHidden/>
           </w:rPr>
           <w:fldChar w:fldCharType="begin"/>
         </w:r>
         <w:r>
           <w:rPr>
-            <w:webHidden/>
-          </w:rPr>
-          <w:instrText xml:space="preserve"> PAGEREF _Toc464757106 \h </w:instrText>
-        </w:r>
-        <w:r>
-          <w:rPr>
-            <w:webHidden/>
-          </w:rPr>
-        </w:r>
-        <w:r>
-          <w:rPr>
+            <w:noProof/>
+            <w:webHidden/>
+          </w:rPr>
+          <w:instrText xml:space="preserve"> PAGEREF _Toc12282559 \h </w:instrText>
+        </w:r>
+        <w:r>
+          <w:rPr>
+            <w:noProof/>
+            <w:webHidden/>
+          </w:rPr>
+        </w:r>
+        <w:r>
+          <w:rPr>
+            <w:noProof/>
             <w:webHidden/>
           </w:rPr>
           <w:fldChar w:fldCharType="separate"/>
         </w:r>
         <w:r>
           <w:rPr>
+            <w:noProof/>
             <w:webHidden/>
           </w:rPr>
           <w:t>3</w:t>
         </w:r>
         <w:r>
           <w:rPr>
+            <w:noProof/>
             <w:webHidden/>
           </w:rPr>
           <w:fldChar w:fldCharType="end"/>
@@ -814,65 +917,80 @@
           <w:tab w:val="left" w:pos="880"/>
           <w:tab w:val="right" w:leader="dot" w:pos="9060"/>
         </w:tabs>
-      </w:pPr>
-      <w:hyperlink w:anchor="_Toc464757107" w:history="1">
+        <w:rPr>
+          <w:rFonts w:asciiTheme="minorHAnsi" w:eastAsiaTheme="minorEastAsia" w:hAnsiTheme="minorHAnsi" w:cstheme="minorBidi"/>
+          <w:noProof/>
+          <w:lang w:val="en-US"/>
+        </w:rPr>
+      </w:pPr>
+      <w:hyperlink w:anchor="_Toc12282560" w:history="1">
         <w:r>
           <w:rPr>
             <w:rStyle w:val="Hipercze"/>
             <w:rFonts w:cs="TimesNewRomanPS-ItalicMT"/>
+            <w:noProof/>
           </w:rPr>
           <w:t>1.2.</w:t>
         </w:r>
         <w:r>
           <w:rPr>
             <w:rFonts w:asciiTheme="minorHAnsi" w:eastAsiaTheme="minorEastAsia" w:hAnsiTheme="minorHAnsi" w:cstheme="minorBidi"/>
-            <w:lang w:eastAsia="pl-PL"/>
+            <w:noProof/>
+            <w:lang w:val="en-US"/>
           </w:rPr>
           <w:tab/>
         </w:r>
         <w:r>
           <w:rPr>
             <w:rStyle w:val="Hipercze"/>
-          </w:rPr>
-          <w:t>Podejście do testów</w:t>
-        </w:r>
-        <w:r>
-          <w:rPr>
+            <w:noProof/>
+          </w:rPr>
+          <w:t>podejście do testów</w:t>
+        </w:r>
+        <w:r>
+          <w:rPr>
+            <w:noProof/>
             <w:webHidden/>
           </w:rPr>
           <w:tab/>
         </w:r>
         <w:r>
           <w:rPr>
+            <w:noProof/>
             <w:webHidden/>
           </w:rPr>
           <w:fldChar w:fldCharType="begin"/>
         </w:r>
         <w:r>
           <w:rPr>
-            <w:webHidden/>
-          </w:rPr>
-          <w:instrText xml:space="preserve"> PAGEREF _Toc464757107 \h </w:instrText>
-        </w:r>
-        <w:r>
-          <w:rPr>
-            <w:webHidden/>
-          </w:rPr>
-        </w:r>
-        <w:r>
-          <w:rPr>
+            <w:noProof/>
+            <w:webHidden/>
+          </w:rPr>
+          <w:instrText xml:space="preserve"> PAGEREF _Toc12282560 \h </w:instrText>
+        </w:r>
+        <w:r>
+          <w:rPr>
+            <w:noProof/>
+            <w:webHidden/>
+          </w:rPr>
+        </w:r>
+        <w:r>
+          <w:rPr>
+            <w:noProof/>
             <w:webHidden/>
           </w:rPr>
           <w:fldChar w:fldCharType="separate"/>
         </w:r>
         <w:r>
           <w:rPr>
+            <w:noProof/>
             <w:webHidden/>
           </w:rPr>
           <w:t>3</w:t>
         </w:r>
         <w:r>
           <w:rPr>
+            <w:noProof/>
             <w:webHidden/>
           </w:rPr>
           <w:fldChar w:fldCharType="end"/>
@@ -886,65 +1004,80 @@
           <w:tab w:val="left" w:pos="880"/>
           <w:tab w:val="right" w:leader="dot" w:pos="9060"/>
         </w:tabs>
-      </w:pPr>
-      <w:hyperlink w:anchor="_Toc464757108" w:history="1">
+        <w:rPr>
+          <w:rFonts w:asciiTheme="minorHAnsi" w:eastAsiaTheme="minorEastAsia" w:hAnsiTheme="minorHAnsi" w:cstheme="minorBidi"/>
+          <w:noProof/>
+          <w:lang w:val="en-US"/>
+        </w:rPr>
+      </w:pPr>
+      <w:hyperlink w:anchor="_Toc12282561" w:history="1">
         <w:r>
           <w:rPr>
             <w:rStyle w:val="Hipercze"/>
             <w:rFonts w:cs="TimesNewRomanPS-ItalicMT"/>
+            <w:noProof/>
           </w:rPr>
           <w:t>1.3.</w:t>
         </w:r>
         <w:r>
           <w:rPr>
             <w:rFonts w:asciiTheme="minorHAnsi" w:eastAsiaTheme="minorEastAsia" w:hAnsiTheme="minorHAnsi" w:cstheme="minorBidi"/>
-            <w:lang w:eastAsia="pl-PL"/>
+            <w:noProof/>
+            <w:lang w:val="en-US"/>
           </w:rPr>
           <w:tab/>
         </w:r>
         <w:r>
           <w:rPr>
             <w:rStyle w:val="Hipercze"/>
-          </w:rPr>
-          <w:t>Wymagania systemowe</w:t>
-        </w:r>
-        <w:r>
-          <w:rPr>
+            <w:noProof/>
+          </w:rPr>
+          <w:t>wymagania systemowe</w:t>
+        </w:r>
+        <w:r>
+          <w:rPr>
+            <w:noProof/>
             <w:webHidden/>
           </w:rPr>
           <w:tab/>
         </w:r>
         <w:r>
           <w:rPr>
+            <w:noProof/>
             <w:webHidden/>
           </w:rPr>
           <w:fldChar w:fldCharType="begin"/>
         </w:r>
         <w:r>
           <w:rPr>
-            <w:webHidden/>
-          </w:rPr>
-          <w:instrText xml:space="preserve"> PAGEREF _Toc464757108 \h </w:instrText>
-        </w:r>
-        <w:r>
-          <w:rPr>
-            <w:webHidden/>
-          </w:rPr>
-        </w:r>
-        <w:r>
-          <w:rPr>
+            <w:noProof/>
+            <w:webHidden/>
+          </w:rPr>
+          <w:instrText xml:space="preserve"> PAGEREF _Toc12282561 \h </w:instrText>
+        </w:r>
+        <w:r>
+          <w:rPr>
+            <w:noProof/>
+            <w:webHidden/>
+          </w:rPr>
+        </w:r>
+        <w:r>
+          <w:rPr>
+            <w:noProof/>
             <w:webHidden/>
           </w:rPr>
           <w:fldChar w:fldCharType="separate"/>
         </w:r>
         <w:r>
           <w:rPr>
+            <w:noProof/>
             <w:webHidden/>
           </w:rPr>
           <w:t>3</w:t>
         </w:r>
         <w:r>
           <w:rPr>
+            <w:noProof/>
             <w:webHidden/>
           </w:rPr>
           <w:fldChar w:fldCharType="end"/>
@@ -958,79 +1091,80 @@
           <w:tab w:val="left" w:pos="880"/>
           <w:tab w:val="right" w:leader="dot" w:pos="9060"/>
         </w:tabs>
-      </w:pPr>
-      <w:hyperlink w:anchor="_Toc464757108" w:history="1">
+        <w:rPr>
+          <w:rFonts w:asciiTheme="minorHAnsi" w:eastAsiaTheme="minorEastAsia" w:hAnsiTheme="minorHAnsi" w:cstheme="minorBidi"/>
+          <w:noProof/>
+          <w:lang w:val="en-US"/>
+        </w:rPr>
+      </w:pPr>
+      <w:hyperlink w:anchor="_Toc12282562" w:history="1">
         <w:r>
           <w:rPr>
             <w:rStyle w:val="Hipercze"/>
             <w:rFonts w:cs="TimesNewRomanPS-ItalicMT"/>
-          </w:rPr>
-          <w:t>1.</w:t>
+            <w:noProof/>
+          </w:rPr>
+          <w:t>1.4.</w:t>
+        </w:r>
+        <w:r>
+          <w:rPr>
+            <w:rFonts w:asciiTheme="minorHAnsi" w:eastAsiaTheme="minorEastAsia" w:hAnsiTheme="minorHAnsi" w:cstheme="minorBidi"/>
+            <w:noProof/>
+            <w:lang w:val="en-US"/>
+          </w:rPr>
+          <w:tab/>
         </w:r>
         <w:r>
           <w:rPr>
             <w:rStyle w:val="Hipercze"/>
-            <w:rFonts w:cs="TimesNewRomanPS-ItalicMT"/>
-          </w:rPr>
-          <w:t>4</w:t>
-        </w:r>
-        <w:r>
-          <w:rPr>
-            <w:rStyle w:val="Hipercze"/>
-            <w:rFonts w:cs="TimesNewRomanPS-ItalicMT"/>
-          </w:rPr>
-          <w:t>.</w:t>
-        </w:r>
-        <w:r>
-          <w:rPr>
-            <w:rFonts w:asciiTheme="minorHAnsi" w:eastAsiaTheme="minorEastAsia" w:hAnsiTheme="minorHAnsi" w:cstheme="minorBidi"/>
-            <w:lang w:eastAsia="pl-PL"/>
+            <w:noProof/>
+          </w:rPr>
+          <w:t>środowisko testowe</w:t>
+        </w:r>
+        <w:r>
+          <w:rPr>
+            <w:noProof/>
+            <w:webHidden/>
           </w:rPr>
           <w:tab/>
         </w:r>
         <w:r>
           <w:rPr>
-            <w:rStyle w:val="Hipercze"/>
-          </w:rPr>
-          <w:t>Środowisko testowe</w:t>
-        </w:r>
-        <w:r>
-          <w:rPr>
-            <w:webHidden/>
-          </w:rPr>
-          <w:tab/>
-        </w:r>
-        <w:r>
-          <w:rPr>
+            <w:noProof/>
             <w:webHidden/>
           </w:rPr>
           <w:fldChar w:fldCharType="begin"/>
         </w:r>
         <w:r>
           <w:rPr>
-            <w:webHidden/>
-          </w:rPr>
-          <w:instrText xml:space="preserve"> PAGEREF _Toc464757108 \h </w:instrText>
-        </w:r>
-        <w:r>
-          <w:rPr>
-            <w:webHidden/>
-          </w:rPr>
-        </w:r>
-        <w:r>
-          <w:rPr>
+            <w:noProof/>
+            <w:webHidden/>
+          </w:rPr>
+          <w:instrText xml:space="preserve"> PAGEREF _Toc12282562 \h </w:instrText>
+        </w:r>
+        <w:r>
+          <w:rPr>
+            <w:noProof/>
+            <w:webHidden/>
+          </w:rPr>
+        </w:r>
+        <w:r>
+          <w:rPr>
+            <w:noProof/>
             <w:webHidden/>
           </w:rPr>
           <w:fldChar w:fldCharType="separate"/>
         </w:r>
         <w:r>
           <w:rPr>
+            <w:noProof/>
             <w:webHidden/>
           </w:rPr>
           <w:t>3</w:t>
         </w:r>
         <w:r>
           <w:rPr>
+            <w:noProof/>
             <w:webHidden/>
           </w:rPr>
           <w:fldChar w:fldCharType="end"/>
@@ -1045,82 +1179,79 @@
           <w:tab w:val="right" w:leader="dot" w:pos="9060"/>
         </w:tabs>
         <w:rPr>
-          <w:rFonts w:eastAsiaTheme="minorEastAsia"/>
-          <w:lang w:eastAsia="pl-PL"/>
-        </w:rPr>
-      </w:pPr>
-      <w:hyperlink w:anchor="_Toc464757108" w:history="1">
+          <w:rFonts w:asciiTheme="minorHAnsi" w:eastAsiaTheme="minorEastAsia" w:hAnsiTheme="minorHAnsi" w:cstheme="minorBidi"/>
+          <w:noProof/>
+          <w:lang w:val="en-US"/>
+        </w:rPr>
+      </w:pPr>
+      <w:hyperlink w:anchor="_Toc12282563" w:history="1">
         <w:r>
           <w:rPr>
             <w:rStyle w:val="Hipercze"/>
             <w:rFonts w:cs="TimesNewRomanPS-ItalicMT"/>
-          </w:rPr>
-          <w:t>1.</w:t>
+            <w:noProof/>
+          </w:rPr>
+          <w:t>1.5.</w:t>
+        </w:r>
+        <w:r>
+          <w:rPr>
+            <w:rFonts w:asciiTheme="minorHAnsi" w:eastAsiaTheme="minorEastAsia" w:hAnsiTheme="minorHAnsi" w:cstheme="minorBidi"/>
+            <w:noProof/>
+            <w:lang w:val="en-US"/>
+          </w:rPr>
+          <w:tab/>
         </w:r>
         <w:r>
           <w:rPr>
             <w:rStyle w:val="Hipercze"/>
-            <w:rFonts w:cs="TimesNewRomanPS-ItalicMT"/>
-          </w:rPr>
-          <w:t>5</w:t>
-        </w:r>
-        <w:r>
-          <w:rPr>
-            <w:rStyle w:val="Hipercze"/>
-            <w:rFonts w:cs="TimesNewRomanPS-ItalicMT"/>
-          </w:rPr>
-          <w:t>.</w:t>
-        </w:r>
-        <w:r>
-          <w:rPr>
-            <w:rFonts w:asciiTheme="minorHAnsi" w:eastAsiaTheme="minorEastAsia" w:hAnsiTheme="minorHAnsi" w:cstheme="minorBidi"/>
-            <w:lang w:eastAsia="pl-PL"/>
+            <w:noProof/>
+          </w:rPr>
+          <w:t>podstawa testów</w:t>
+        </w:r>
+        <w:r>
+          <w:rPr>
+            <w:noProof/>
+            <w:webHidden/>
           </w:rPr>
           <w:tab/>
         </w:r>
         <w:r>
           <w:rPr>
-            <w:rStyle w:val="Hipercze"/>
-          </w:rPr>
-          <w:t>Podstawa testów</w:t>
-        </w:r>
-        <w:r>
-          <w:rPr>
-            <w:webHidden/>
-          </w:rPr>
-          <w:tab/>
-        </w:r>
-        <w:r>
-          <w:rPr>
+            <w:noProof/>
             <w:webHidden/>
           </w:rPr>
           <w:fldChar w:fldCharType="begin"/>
         </w:r>
         <w:r>
           <w:rPr>
-            <w:webHidden/>
-          </w:rPr>
-          <w:instrText xml:space="preserve"> PAGEREF _Toc464757108 \h </w:instrText>
-        </w:r>
-        <w:r>
-          <w:rPr>
-            <w:webHidden/>
-          </w:rPr>
-        </w:r>
-        <w:r>
-          <w:rPr>
+            <w:noProof/>
+            <w:webHidden/>
+          </w:rPr>
+          <w:instrText xml:space="preserve"> PAGEREF _Toc12282563 \h </w:instrText>
+        </w:r>
+        <w:r>
+          <w:rPr>
+            <w:noProof/>
+            <w:webHidden/>
+          </w:rPr>
+        </w:r>
+        <w:r>
+          <w:rPr>
+            <w:noProof/>
             <w:webHidden/>
           </w:rPr>
           <w:fldChar w:fldCharType="separate"/>
         </w:r>
         <w:r>
           <w:rPr>
+            <w:noProof/>
             <w:webHidden/>
           </w:rPr>
           <w:t>3</w:t>
         </w:r>
         <w:r>
           <w:rPr>
+            <w:noProof/>
             <w:webHidden/>
           </w:rPr>
           <w:fldChar w:fldCharType="end"/>
@@ -1136,81 +1267,78 @@
         </w:tabs>
         <w:rPr>
           <w:rFonts w:asciiTheme="minorHAnsi" w:eastAsiaTheme="minorEastAsia" w:hAnsiTheme="minorHAnsi" w:cstheme="minorBidi"/>
-          <w:lang w:eastAsia="pl-PL"/>
-        </w:rPr>
-      </w:pPr>
-      <w:hyperlink w:anchor="_Toc464757108" w:history="1">
+          <w:noProof/>
+          <w:lang w:val="en-US"/>
+        </w:rPr>
+      </w:pPr>
+      <w:hyperlink w:anchor="_Toc12282564" w:history="1">
         <w:r>
           <w:rPr>
             <w:rStyle w:val="Hipercze"/>
             <w:rFonts w:cs="TimesNewRomanPS-ItalicMT"/>
-          </w:rPr>
-          <w:t>1.</w:t>
+            <w:noProof/>
+          </w:rPr>
+          <w:t>1.6.</w:t>
+        </w:r>
+        <w:r>
+          <w:rPr>
+            <w:rFonts w:asciiTheme="minorHAnsi" w:eastAsiaTheme="minorEastAsia" w:hAnsiTheme="minorHAnsi" w:cstheme="minorBidi"/>
+            <w:noProof/>
+            <w:lang w:val="en-US"/>
+          </w:rPr>
+          <w:tab/>
         </w:r>
         <w:r>
           <w:rPr>
             <w:rStyle w:val="Hipercze"/>
-            <w:rFonts w:cs="TimesNewRomanPS-ItalicMT"/>
-          </w:rPr>
-          <w:t>6</w:t>
-        </w:r>
-        <w:r>
-          <w:rPr>
-            <w:rStyle w:val="Hipercze"/>
-            <w:rFonts w:cs="TimesNewRomanPS-ItalicMT"/>
-          </w:rPr>
-          <w:t>.</w:t>
-        </w:r>
-        <w:r>
-          <w:rPr>
-            <w:rFonts w:asciiTheme="minorHAnsi" w:eastAsiaTheme="minorEastAsia" w:hAnsiTheme="minorHAnsi" w:cstheme="minorBidi"/>
-            <w:lang w:eastAsia="pl-PL"/>
+            <w:noProof/>
+          </w:rPr>
+          <w:t>główny przedmiot testów</w:t>
+        </w:r>
+        <w:r>
+          <w:rPr>
+            <w:noProof/>
+            <w:webHidden/>
           </w:rPr>
           <w:tab/>
         </w:r>
         <w:r>
           <w:rPr>
-            <w:rStyle w:val="Hipercze"/>
-          </w:rPr>
-          <w:t>Główny przedmiot testów</w:t>
-        </w:r>
-        <w:r>
-          <w:rPr>
-            <w:webHidden/>
-          </w:rPr>
-          <w:tab/>
-        </w:r>
-        <w:r>
-          <w:rPr>
+            <w:noProof/>
             <w:webHidden/>
           </w:rPr>
           <w:fldChar w:fldCharType="begin"/>
         </w:r>
         <w:r>
           <w:rPr>
-            <w:webHidden/>
-          </w:rPr>
-          <w:instrText xml:space="preserve"> PAGEREF _Toc464757108 \h </w:instrText>
-        </w:r>
-        <w:r>
-          <w:rPr>
-            <w:webHidden/>
-          </w:rPr>
-        </w:r>
-        <w:r>
-          <w:rPr>
+            <w:noProof/>
+            <w:webHidden/>
+          </w:rPr>
+          <w:instrText xml:space="preserve"> PAGEREF _Toc12282564 \h </w:instrText>
+        </w:r>
+        <w:r>
+          <w:rPr>
+            <w:noProof/>
+            <w:webHidden/>
+          </w:rPr>
+        </w:r>
+        <w:r>
+          <w:rPr>
+            <w:noProof/>
             <w:webHidden/>
           </w:rPr>
           <w:fldChar w:fldCharType="separate"/>
         </w:r>
         <w:r>
           <w:rPr>
+            <w:noProof/>
             <w:webHidden/>
           </w:rPr>
           <w:t>3</w:t>
         </w:r>
         <w:r>
           <w:rPr>
+            <w:noProof/>
             <w:webHidden/>
           </w:rPr>
           <w:fldChar w:fldCharType="end"/>
@@ -1226,169 +1354,159 @@
         </w:tabs>
         <w:rPr>
           <w:rFonts w:asciiTheme="minorHAnsi" w:eastAsiaTheme="minorEastAsia" w:hAnsiTheme="minorHAnsi" w:cstheme="minorBidi"/>
-          <w:lang w:eastAsia="pl-PL"/>
-        </w:rPr>
-      </w:pPr>
-      <w:hyperlink w:anchor="_Toc464757109" w:history="1">
+          <w:noProof/>
+          <w:lang w:val="en-US"/>
+        </w:rPr>
+      </w:pPr>
+      <w:hyperlink w:anchor="_Toc12282565" w:history="1">
         <w:r>
           <w:rPr>
             <w:rStyle w:val="Hipercze"/>
             <w:rFonts w:cs="TimesNewRomanPS-ItalicMT"/>
-          </w:rPr>
-          <w:t>1</w:t>
+            <w:noProof/>
+          </w:rPr>
+          <w:t>1.7.</w:t>
+        </w:r>
+        <w:r>
+          <w:rPr>
+            <w:rFonts w:asciiTheme="minorHAnsi" w:eastAsiaTheme="minorEastAsia" w:hAnsiTheme="minorHAnsi" w:cstheme="minorBidi"/>
+            <w:noProof/>
+            <w:lang w:val="en-US"/>
+          </w:rPr>
+          <w:tab/>
         </w:r>
         <w:r>
           <w:rPr>
             <w:rStyle w:val="Hipercze"/>
-            <w:rFonts w:cs="TimesNewRomanPS-ItalicMT"/>
-          </w:rPr>
-          <w:t>.</w:t>
-        </w:r>
+            <w:noProof/>
+          </w:rPr>
+          <w:t>poboczne przedmioty testów</w:t>
+        </w:r>
+        <w:r>
+          <w:rPr>
+            <w:noProof/>
+            <w:webHidden/>
+          </w:rPr>
+          <w:tab/>
+        </w:r>
+        <w:r>
+          <w:rPr>
+            <w:noProof/>
+            <w:webHidden/>
+          </w:rPr>
+          <w:fldChar w:fldCharType="begin"/>
+        </w:r>
+        <w:r>
+          <w:rPr>
+            <w:noProof/>
+            <w:webHidden/>
+          </w:rPr>
+          <w:instrText xml:space="preserve"> PAGEREF _Toc12282565 \h </w:instrText>
+        </w:r>
+        <w:r>
+          <w:rPr>
+            <w:noProof/>
+            <w:webHidden/>
+          </w:rPr>
+        </w:r>
+        <w:r>
+          <w:rPr>
+            <w:noProof/>
+            <w:webHidden/>
+          </w:rPr>
+          <w:fldChar w:fldCharType="separate"/>
+        </w:r>
+        <w:r>
+          <w:rPr>
+            <w:noProof/>
+            <w:webHidden/>
+          </w:rPr>
+          <w:t>3</w:t>
+        </w:r>
+        <w:r>
+          <w:rPr>
+            <w:noProof/>
+            <w:webHidden/>
+          </w:rPr>
+          <w:fldChar w:fldCharType="end"/>
+        </w:r>
+      </w:hyperlink>
+    </w:p>
+    <w:p>
+      <w:pPr>
+        <w:pStyle w:val="Spistreci1"/>
+        <w:rPr>
+          <w:rFonts w:asciiTheme="minorHAnsi" w:eastAsiaTheme="minorEastAsia" w:hAnsiTheme="minorHAnsi" w:cstheme="minorBidi"/>
+          <w:noProof/>
+        </w:rPr>
+      </w:pPr>
+      <w:hyperlink w:anchor="_Toc12282566" w:history="1">
         <w:r>
           <w:rPr>
             <w:rStyle w:val="Hipercze"/>
-            <w:rFonts w:cs="TimesNewRomanPS-ItalicMT"/>
-          </w:rPr>
-          <w:t>7</w:t>
+            <w:noProof/>
+          </w:rPr>
+          <w:t>2.</w:t>
+        </w:r>
+        <w:r>
+          <w:rPr>
+            <w:rFonts w:asciiTheme="minorHAnsi" w:eastAsiaTheme="minorEastAsia" w:hAnsiTheme="minorHAnsi" w:cstheme="minorBidi"/>
+            <w:noProof/>
+          </w:rPr>
+          <w:tab/>
         </w:r>
         <w:r>
           <w:rPr>
             <w:rStyle w:val="Hipercze"/>
-            <w:rFonts w:cs="TimesNewRomanPS-ItalicMT"/>
-          </w:rPr>
-          <w:t>.</w:t>
-        </w:r>
-        <w:r>
-          <w:rPr>
-            <w:rFonts w:asciiTheme="minorHAnsi" w:eastAsiaTheme="minorEastAsia" w:hAnsiTheme="minorHAnsi" w:cstheme="minorBidi"/>
-            <w:lang w:eastAsia="pl-PL"/>
+            <w:noProof/>
+          </w:rPr>
+          <w:t>funkcjonalność</w:t>
+        </w:r>
+        <w:r>
+          <w:rPr>
+            <w:noProof/>
+            <w:webHidden/>
           </w:rPr>
           <w:tab/>
         </w:r>
         <w:r>
           <w:rPr>
-            <w:rStyle w:val="Hipercze"/>
-          </w:rPr>
-          <w:t>Poboczne przedmioty testów</w:t>
-        </w:r>
-        <w:r>
-          <w:rPr>
-            <w:webHidden/>
-          </w:rPr>
-          <w:tab/>
-        </w:r>
-        <w:r>
-          <w:rPr>
+            <w:noProof/>
             <w:webHidden/>
           </w:rPr>
           <w:fldChar w:fldCharType="begin"/>
         </w:r>
         <w:r>
           <w:rPr>
-            <w:webHidden/>
-          </w:rPr>
-          <w:instrText xml:space="preserve"> PAGEREF _Toc464757109 \h </w:instrText>
-        </w:r>
-        <w:r>
-          <w:rPr>
-            <w:webHidden/>
-          </w:rPr>
-        </w:r>
-        <w:r>
-          <w:rPr>
+            <w:noProof/>
+            <w:webHidden/>
+          </w:rPr>
+          <w:instrText xml:space="preserve"> PAGEREF _Toc12282566 \h </w:instrText>
+        </w:r>
+        <w:r>
+          <w:rPr>
+            <w:noProof/>
+            <w:webHidden/>
+          </w:rPr>
+        </w:r>
+        <w:r>
+          <w:rPr>
+            <w:noProof/>
             <w:webHidden/>
           </w:rPr>
           <w:fldChar w:fldCharType="separate"/>
         </w:r>
         <w:r>
           <w:rPr>
-            <w:webHidden/>
-          </w:rPr>
-          <w:t>3</w:t>
-        </w:r>
-        <w:r>
-          <w:rPr>
-            <w:webHidden/>
-          </w:rPr>
-          <w:fldChar w:fldCharType="end"/>
-        </w:r>
-      </w:hyperlink>
-    </w:p>
-    <w:p>
-      <w:pPr>
-        <w:pStyle w:val="Spistreci1"/>
-        <w:rPr>
-          <w:rFonts w:asciiTheme="minorHAnsi" w:eastAsiaTheme="minorEastAsia" w:hAnsiTheme="minorHAnsi" w:cstheme="minorBidi"/>
-          <w:lang w:val="pl-PL" w:eastAsia="pl-PL"/>
-        </w:rPr>
-      </w:pPr>
-      <w:hyperlink w:anchor="_Toc464757110" w:history="1">
-        <w:r>
-          <w:rPr>
-            <w:rStyle w:val="Hipercze"/>
-            <w:lang w:val="pl-PL"/>
-          </w:rPr>
-          <w:t>2.</w:t>
-        </w:r>
-        <w:r>
-          <w:rPr>
-            <w:rFonts w:asciiTheme="minorHAnsi" w:eastAsiaTheme="minorEastAsia" w:hAnsiTheme="minorHAnsi" w:cstheme="minorBidi"/>
-            <w:lang w:val="pl-PL" w:eastAsia="pl-PL"/>
-          </w:rPr>
-          <w:tab/>
-        </w:r>
-        <w:r>
-          <w:rPr>
-            <w:rStyle w:val="Hipercze"/>
-            <w:lang w:val="pl-PL"/>
-          </w:rPr>
-          <w:t>Funkcjonalność</w:t>
-        </w:r>
-        <w:r>
-          <w:rPr>
-            <w:webHidden/>
-            <w:lang w:val="pl-PL"/>
-          </w:rPr>
-          <w:tab/>
-        </w:r>
-        <w:r>
-          <w:rPr>
-            <w:webHidden/>
-            <w:lang w:val="pl-PL"/>
-          </w:rPr>
-          <w:fldChar w:fldCharType="begin"/>
-        </w:r>
-        <w:r>
-          <w:rPr>
-            <w:webHidden/>
-            <w:lang w:val="pl-PL"/>
-          </w:rPr>
-          <w:instrText xml:space="preserve"> PAGEREF _Toc464757110 \h </w:instrText>
-        </w:r>
-        <w:r>
-          <w:rPr>
-            <w:webHidden/>
-            <w:lang w:val="pl-PL"/>
-          </w:rPr>
-        </w:r>
-        <w:r>
-          <w:rPr>
-            <w:webHidden/>
-            <w:lang w:val="pl-PL"/>
-          </w:rPr>
-          <w:fldChar w:fldCharType="separate"/>
-        </w:r>
-        <w:r>
-          <w:rPr>
-            <w:webHidden/>
-            <w:lang w:val="pl-PL"/>
-          </w:rPr>
-          <w:t>4</w:t>
-        </w:r>
-        <w:r>
-          <w:rPr>
-            <w:webHidden/>
-            <w:lang w:val="pl-PL"/>
+            <w:noProof/>
+            <w:webHidden/>
+          </w:rPr>
+          <w:t>5</w:t>
+        </w:r>
+        <w:r>
+          <w:rPr>
+            <w:noProof/>
+            <w:webHidden/>
           </w:rPr>
           <w:fldChar w:fldCharType="end"/>
         </w:r>
@@ -1403,67 +1521,78 @@
         </w:tabs>
         <w:rPr>
           <w:rFonts w:asciiTheme="minorHAnsi" w:eastAsiaTheme="minorEastAsia" w:hAnsiTheme="minorHAnsi" w:cstheme="minorBidi"/>
-          <w:lang w:eastAsia="pl-PL"/>
-        </w:rPr>
-      </w:pPr>
-      <w:hyperlink w:anchor="_Toc464757111" w:history="1">
+          <w:noProof/>
+          <w:lang w:val="en-US"/>
+        </w:rPr>
+      </w:pPr>
+      <w:hyperlink w:anchor="_Toc12282567" w:history="1">
         <w:r>
           <w:rPr>
             <w:rStyle w:val="Hipercze"/>
             <w:rFonts w:cs="TimesNewRomanPS-ItalicMT"/>
+            <w:noProof/>
           </w:rPr>
           <w:t>2.1.</w:t>
         </w:r>
         <w:r>
           <w:rPr>
             <w:rFonts w:asciiTheme="minorHAnsi" w:eastAsiaTheme="minorEastAsia" w:hAnsiTheme="minorHAnsi" w:cstheme="minorBidi"/>
-            <w:lang w:eastAsia="pl-PL"/>
+            <w:noProof/>
+            <w:lang w:val="en-US"/>
           </w:rPr>
           <w:tab/>
         </w:r>
         <w:r>
           <w:rPr>
             <w:rStyle w:val="Hipercze"/>
-          </w:rPr>
-          <w:t>Funkcjonalność do przetestowania</w:t>
-        </w:r>
-        <w:r>
-          <w:rPr>
+            <w:noProof/>
+          </w:rPr>
+          <w:t>funkcjonalność do przetestowania</w:t>
+        </w:r>
+        <w:r>
+          <w:rPr>
+            <w:noProof/>
             <w:webHidden/>
           </w:rPr>
           <w:tab/>
         </w:r>
         <w:r>
           <w:rPr>
+            <w:noProof/>
             <w:webHidden/>
           </w:rPr>
           <w:fldChar w:fldCharType="begin"/>
         </w:r>
         <w:r>
           <w:rPr>
-            <w:webHidden/>
-          </w:rPr>
-          <w:instrText xml:space="preserve"> PAGEREF _Toc464757111 \h </w:instrText>
-        </w:r>
-        <w:r>
-          <w:rPr>
-            <w:webHidden/>
-          </w:rPr>
-        </w:r>
-        <w:r>
-          <w:rPr>
+            <w:noProof/>
+            <w:webHidden/>
+          </w:rPr>
+          <w:instrText xml:space="preserve"> PAGEREF _Toc12282567 \h </w:instrText>
+        </w:r>
+        <w:r>
+          <w:rPr>
+            <w:noProof/>
+            <w:webHidden/>
+          </w:rPr>
+        </w:r>
+        <w:r>
+          <w:rPr>
+            <w:noProof/>
             <w:webHidden/>
           </w:rPr>
           <w:fldChar w:fldCharType="separate"/>
         </w:r>
         <w:r>
           <w:rPr>
-            <w:webHidden/>
-          </w:rPr>
-          <w:t>4</w:t>
-        </w:r>
-        <w:r>
-          <w:rPr>
+            <w:noProof/>
+            <w:webHidden/>
+          </w:rPr>
+          <w:t>5</w:t>
+        </w:r>
+        <w:r>
+          <w:rPr>
+            <w:noProof/>
             <w:webHidden/>
           </w:rPr>
           <w:fldChar w:fldCharType="end"/>
@@ -1479,67 +1608,78 @@
         </w:tabs>
         <w:rPr>
           <w:rFonts w:asciiTheme="minorHAnsi" w:eastAsiaTheme="minorEastAsia" w:hAnsiTheme="minorHAnsi" w:cstheme="minorBidi"/>
-          <w:lang w:eastAsia="pl-PL"/>
-        </w:rPr>
-      </w:pPr>
-      <w:hyperlink w:anchor="_Toc464757112" w:history="1">
+          <w:noProof/>
+          <w:lang w:val="en-US"/>
+        </w:rPr>
+      </w:pPr>
+      <w:hyperlink w:anchor="_Toc12282568" w:history="1">
         <w:r>
           <w:rPr>
             <w:rStyle w:val="Hipercze"/>
             <w:rFonts w:cs="TimesNewRomanPS-ItalicMT"/>
+            <w:noProof/>
           </w:rPr>
           <w:t>2.2.</w:t>
         </w:r>
         <w:r>
           <w:rPr>
             <w:rFonts w:asciiTheme="minorHAnsi" w:eastAsiaTheme="minorEastAsia" w:hAnsiTheme="minorHAnsi" w:cstheme="minorBidi"/>
-            <w:lang w:eastAsia="pl-PL"/>
+            <w:noProof/>
+            <w:lang w:val="en-US"/>
           </w:rPr>
           <w:tab/>
         </w:r>
         <w:r>
           <w:rPr>
             <w:rStyle w:val="Hipercze"/>
-          </w:rPr>
-          <w:t>Funkcjonalność nietestowana</w:t>
-        </w:r>
-        <w:r>
-          <w:rPr>
+            <w:noProof/>
+          </w:rPr>
+          <w:t>funkcjonalność nietestowana</w:t>
+        </w:r>
+        <w:r>
+          <w:rPr>
+            <w:noProof/>
             <w:webHidden/>
           </w:rPr>
           <w:tab/>
         </w:r>
         <w:r>
           <w:rPr>
+            <w:noProof/>
             <w:webHidden/>
           </w:rPr>
           <w:fldChar w:fldCharType="begin"/>
         </w:r>
         <w:r>
           <w:rPr>
-            <w:webHidden/>
-          </w:rPr>
-          <w:instrText xml:space="preserve"> PAGEREF _Toc464757112 \h </w:instrText>
-        </w:r>
-        <w:r>
-          <w:rPr>
-            <w:webHidden/>
-          </w:rPr>
-        </w:r>
-        <w:r>
-          <w:rPr>
+            <w:noProof/>
+            <w:webHidden/>
+          </w:rPr>
+          <w:instrText xml:space="preserve"> PAGEREF _Toc12282568 \h </w:instrText>
+        </w:r>
+        <w:r>
+          <w:rPr>
+            <w:noProof/>
+            <w:webHidden/>
+          </w:rPr>
+        </w:r>
+        <w:r>
+          <w:rPr>
+            <w:noProof/>
             <w:webHidden/>
           </w:rPr>
           <w:fldChar w:fldCharType="separate"/>
         </w:r>
         <w:r>
           <w:rPr>
-            <w:webHidden/>
-          </w:rPr>
-          <w:t>4</w:t>
-        </w:r>
-        <w:r>
-          <w:rPr>
+            <w:noProof/>
+            <w:webHidden/>
+          </w:rPr>
+          <w:t>5</w:t>
+        </w:r>
+        <w:r>
+          <w:rPr>
+            <w:noProof/>
             <w:webHidden/>
           </w:rPr>
           <w:fldChar w:fldCharType="end"/>
@@ -1550,76 +1690,77 @@
       <w:pPr>
         <w:pStyle w:val="Spistreci1"/>
         <w:rPr>
-          <w:lang w:val="pl-PL"/>
-        </w:rPr>
-      </w:pPr>
-      <w:hyperlink w:anchor="_Toc464757115" w:history="1">
+          <w:rFonts w:asciiTheme="minorHAnsi" w:eastAsiaTheme="minorEastAsia" w:hAnsiTheme="minorHAnsi" w:cstheme="minorBidi"/>
+          <w:noProof/>
+        </w:rPr>
+      </w:pPr>
+      <w:hyperlink w:anchor="_Toc12282569" w:history="1">
         <w:r>
           <w:rPr>
             <w:rStyle w:val="Hipercze"/>
-            <w:lang w:val="pl-PL"/>
+            <w:noProof/>
           </w:rPr>
           <w:t>3.</w:t>
         </w:r>
         <w:r>
           <w:rPr>
             <w:rFonts w:asciiTheme="minorHAnsi" w:eastAsiaTheme="minorEastAsia" w:hAnsiTheme="minorHAnsi" w:cstheme="minorBidi"/>
-            <w:lang w:val="pl-PL" w:eastAsia="pl-PL"/>
+            <w:noProof/>
           </w:rPr>
           <w:tab/>
         </w:r>
         <w:r>
           <w:rPr>
             <w:rStyle w:val="Hipercze"/>
-            <w:lang w:val="pl-PL"/>
-          </w:rPr>
-          <w:t>Dostawy testowe</w:t>
-        </w:r>
-        <w:r>
-          <w:rPr>
-            <w:webHidden/>
-            <w:lang w:val="pl-PL"/>
+            <w:noProof/>
+          </w:rPr>
+          <w:t>dostawy testowe</w:t>
+        </w:r>
+        <w:r>
+          <w:rPr>
+            <w:noProof/>
+            <w:webHidden/>
           </w:rPr>
           <w:tab/>
         </w:r>
         <w:r>
           <w:rPr>
-            <w:webHidden/>
-            <w:lang w:val="pl-PL"/>
+            <w:noProof/>
+            <w:webHidden/>
           </w:rPr>
           <w:fldChar w:fldCharType="begin"/>
         </w:r>
         <w:r>
           <w:rPr>
-            <w:webHidden/>
-            <w:lang w:val="pl-PL"/>
-          </w:rPr>
-          <w:instrText xml:space="preserve"> PAGEREF _Toc464757115 \h </w:instrText>
-        </w:r>
-        <w:r>
-          <w:rPr>
-            <w:webHidden/>
-            <w:lang w:val="pl-PL"/>
-          </w:rPr>
-        </w:r>
-        <w:r>
-          <w:rPr>
-            <w:webHidden/>
-            <w:lang w:val="pl-PL"/>
+            <w:noProof/>
+            <w:webHidden/>
+          </w:rPr>
+          <w:instrText xml:space="preserve"> PAGEREF _Toc12282569 \h </w:instrText>
+        </w:r>
+        <w:r>
+          <w:rPr>
+            <w:noProof/>
+            <w:webHidden/>
+          </w:rPr>
+        </w:r>
+        <w:r>
+          <w:rPr>
+            <w:noProof/>
+            <w:webHidden/>
           </w:rPr>
           <w:fldChar w:fldCharType="separate"/>
         </w:r>
         <w:r>
           <w:rPr>
-            <w:webHidden/>
-            <w:lang w:val="pl-PL"/>
-          </w:rPr>
-          <w:t>5</w:t>
-        </w:r>
-        <w:r>
-          <w:rPr>
-            <w:webHidden/>
-            <w:lang w:val="pl-PL"/>
+            <w:noProof/>
+            <w:webHidden/>
+          </w:rPr>
+          <w:t>6</w:t>
+        </w:r>
+        <w:r>
+          <w:rPr>
+            <w:noProof/>
+            <w:webHidden/>
           </w:rPr>
           <w:fldChar w:fldCharType="end"/>
         </w:r>
@@ -1632,60 +1773,83 @@
           <w:tab w:val="left" w:pos="880"/>
           <w:tab w:val="right" w:leader="dot" w:pos="9060"/>
         </w:tabs>
-      </w:pPr>
-      <w:hyperlink w:anchor="_Toc464757108" w:history="1">
+        <w:rPr>
+          <w:rFonts w:asciiTheme="minorHAnsi" w:eastAsiaTheme="minorEastAsia" w:hAnsiTheme="minorHAnsi" w:cstheme="minorBidi"/>
+          <w:noProof/>
+          <w:lang w:val="en-US"/>
+        </w:rPr>
+      </w:pPr>
+      <w:hyperlink w:anchor="_Toc12282570" w:history="1">
         <w:r>
           <w:rPr>
             <w:rStyle w:val="Hipercze"/>
             <w:rFonts w:cs="TimesNewRomanPS-ItalicMT"/>
-          </w:rPr>
-          <w:t>3</w:t>
+            <w:noProof/>
+          </w:rPr>
+          <w:t>3.1.</w:t>
+        </w:r>
+        <w:r>
+          <w:rPr>
+            <w:rFonts w:asciiTheme="minorHAnsi" w:eastAsiaTheme="minorEastAsia" w:hAnsiTheme="minorHAnsi" w:cstheme="minorBidi"/>
+            <w:noProof/>
+            <w:lang w:val="en-US"/>
+          </w:rPr>
+          <w:tab/>
         </w:r>
         <w:r>
           <w:rPr>
             <w:rStyle w:val="Hipercze"/>
-            <w:rFonts w:cs="TimesNewRomanPS-ItalicMT"/>
-          </w:rPr>
-          <w:t>.</w:t>
-        </w:r>
-        <w:r>
-          <w:rPr>
-            <w:rStyle w:val="Hipercze"/>
-            <w:rFonts w:cs="TimesNewRomanPS-ItalicMT"/>
-          </w:rPr>
-          <w:t>1</w:t>
-        </w:r>
-        <w:r>
-          <w:rPr>
-            <w:rStyle w:val="Hipercze"/>
-            <w:rFonts w:cs="TimesNewRomanPS-ItalicMT"/>
-          </w:rPr>
-          <w:t>.</w:t>
-        </w:r>
-        <w:r>
-          <w:rPr>
-            <w:rFonts w:asciiTheme="minorHAnsi" w:eastAsiaTheme="minorEastAsia" w:hAnsiTheme="minorHAnsi" w:cstheme="minorBidi"/>
-            <w:lang w:eastAsia="pl-PL"/>
+            <w:noProof/>
+          </w:rPr>
+          <w:t>plan testów</w:t>
+        </w:r>
+        <w:r>
+          <w:rPr>
+            <w:noProof/>
+            <w:webHidden/>
           </w:rPr>
           <w:tab/>
         </w:r>
         <w:r>
           <w:rPr>
-            <w:rStyle w:val="Hipercze"/>
-          </w:rPr>
-          <w:t>Plan testów</w:t>
-        </w:r>
-        <w:r>
-          <w:rPr>
-            <w:webHidden/>
-          </w:rPr>
-          <w:tab/>
-        </w:r>
-        <w:r>
-          <w:rPr>
-            <w:webHidden/>
-          </w:rPr>
-          <w:t>5</w:t>
+            <w:noProof/>
+            <w:webHidden/>
+          </w:rPr>
+          <w:fldChar w:fldCharType="begin"/>
+        </w:r>
+        <w:r>
+          <w:rPr>
+            <w:noProof/>
+            <w:webHidden/>
+          </w:rPr>
+          <w:instrText xml:space="preserve"> PAGEREF _Toc12282570 \h </w:instrText>
+        </w:r>
+        <w:r>
+          <w:rPr>
+            <w:noProof/>
+            <w:webHidden/>
+          </w:rPr>
+        </w:r>
+        <w:r>
+          <w:rPr>
+            <w:noProof/>
+            <w:webHidden/>
+          </w:rPr>
+          <w:fldChar w:fldCharType="separate"/>
+        </w:r>
+        <w:r>
+          <w:rPr>
+            <w:noProof/>
+            <w:webHidden/>
+          </w:rPr>
+          <w:t>6</w:t>
+        </w:r>
+        <w:r>
+          <w:rPr>
+            <w:noProof/>
+            <w:webHidden/>
+          </w:rPr>
+          <w:fldChar w:fldCharType="end"/>
         </w:r>
       </w:hyperlink>
     </w:p>
@@ -1696,60 +1860,83 @@
           <w:tab w:val="left" w:pos="880"/>
           <w:tab w:val="right" w:leader="dot" w:pos="9060"/>
         </w:tabs>
-      </w:pPr>
-      <w:hyperlink w:anchor="_Toc464757108" w:history="1">
+        <w:rPr>
+          <w:rFonts w:asciiTheme="minorHAnsi" w:eastAsiaTheme="minorEastAsia" w:hAnsiTheme="minorHAnsi" w:cstheme="minorBidi"/>
+          <w:noProof/>
+          <w:lang w:val="en-US"/>
+        </w:rPr>
+      </w:pPr>
+      <w:hyperlink w:anchor="_Toc12282571" w:history="1">
         <w:r>
           <w:rPr>
             <w:rStyle w:val="Hipercze"/>
             <w:rFonts w:cs="TimesNewRomanPS-ItalicMT"/>
-          </w:rPr>
-          <w:t>3</w:t>
+            <w:noProof/>
+          </w:rPr>
+          <w:t>3.2.</w:t>
+        </w:r>
+        <w:r>
+          <w:rPr>
+            <w:rFonts w:asciiTheme="minorHAnsi" w:eastAsiaTheme="minorEastAsia" w:hAnsiTheme="minorHAnsi" w:cstheme="minorBidi"/>
+            <w:noProof/>
+            <w:lang w:val="en-US"/>
+          </w:rPr>
+          <w:tab/>
         </w:r>
         <w:r>
           <w:rPr>
             <w:rStyle w:val="Hipercze"/>
-            <w:rFonts w:cs="TimesNewRomanPS-ItalicMT"/>
-          </w:rPr>
-          <w:t>.</w:t>
-        </w:r>
-        <w:r>
-          <w:rPr>
-            <w:rStyle w:val="Hipercze"/>
-            <w:rFonts w:cs="TimesNewRomanPS-ItalicMT"/>
-          </w:rPr>
-          <w:t>2</w:t>
-        </w:r>
-        <w:r>
-          <w:rPr>
-            <w:rStyle w:val="Hipercze"/>
-            <w:rFonts w:cs="TimesNewRomanPS-ItalicMT"/>
-          </w:rPr>
-          <w:t>.</w:t>
-        </w:r>
-        <w:r>
-          <w:rPr>
-            <w:rFonts w:asciiTheme="minorHAnsi" w:eastAsiaTheme="minorEastAsia" w:hAnsiTheme="minorHAnsi" w:cstheme="minorBidi"/>
-            <w:lang w:eastAsia="pl-PL"/>
+            <w:noProof/>
+          </w:rPr>
+          <w:t>scenariusz testowy</w:t>
+        </w:r>
+        <w:r>
+          <w:rPr>
+            <w:noProof/>
+            <w:webHidden/>
           </w:rPr>
           <w:tab/>
         </w:r>
         <w:r>
           <w:rPr>
-            <w:rStyle w:val="Hipercze"/>
-          </w:rPr>
-          <w:t>Scenariusz testowy</w:t>
-        </w:r>
-        <w:r>
-          <w:rPr>
-            <w:webHidden/>
-          </w:rPr>
-          <w:tab/>
-        </w:r>
-        <w:r>
-          <w:rPr>
-            <w:webHidden/>
-          </w:rPr>
-          <w:t>5</w:t>
+            <w:noProof/>
+            <w:webHidden/>
+          </w:rPr>
+          <w:fldChar w:fldCharType="begin"/>
+        </w:r>
+        <w:r>
+          <w:rPr>
+            <w:noProof/>
+            <w:webHidden/>
+          </w:rPr>
+          <w:instrText xml:space="preserve"> PAGEREF _Toc12282571 \h </w:instrText>
+        </w:r>
+        <w:r>
+          <w:rPr>
+            <w:noProof/>
+            <w:webHidden/>
+          </w:rPr>
+        </w:r>
+        <w:r>
+          <w:rPr>
+            <w:noProof/>
+            <w:webHidden/>
+          </w:rPr>
+          <w:fldChar w:fldCharType="separate"/>
+        </w:r>
+        <w:r>
+          <w:rPr>
+            <w:noProof/>
+            <w:webHidden/>
+          </w:rPr>
+          <w:t>6</w:t>
+        </w:r>
+        <w:r>
+          <w:rPr>
+            <w:noProof/>
+            <w:webHidden/>
+          </w:rPr>
+          <w:fldChar w:fldCharType="end"/>
         </w:r>
       </w:hyperlink>
     </w:p>
@@ -1761,69 +1948,80 @@
           <w:tab w:val="right" w:leader="dot" w:pos="9060"/>
         </w:tabs>
         <w:rPr>
-          <w:lang w:val="pl-PL"/>
-        </w:rPr>
-      </w:pPr>
-      <w:hyperlink w:anchor="_Toc464757119" w:history="1">
+          <w:rFonts w:asciiTheme="minorHAnsi" w:eastAsiaTheme="minorEastAsia" w:hAnsiTheme="minorHAnsi" w:cstheme="minorBidi"/>
+          <w:noProof/>
+        </w:rPr>
+      </w:pPr>
+      <w:hyperlink w:anchor="_Toc12282572" w:history="1">
         <w:r>
           <w:rPr>
             <w:rStyle w:val="Hipercze"/>
             <w:rFonts w:cs="TimesNewRomanPS-ItalicMT"/>
-            <w:lang w:val="pl-PL"/>
-          </w:rPr>
-          <w:t>3</w:t>
+            <w:noProof/>
+          </w:rPr>
+          <w:t>3.2.1.</w:t>
+        </w:r>
+        <w:r>
+          <w:rPr>
+            <w:rFonts w:asciiTheme="minorHAnsi" w:eastAsiaTheme="minorEastAsia" w:hAnsiTheme="minorHAnsi" w:cstheme="minorBidi"/>
+            <w:noProof/>
+          </w:rPr>
+          <w:tab/>
         </w:r>
         <w:r>
           <w:rPr>
             <w:rStyle w:val="Hipercze"/>
-            <w:rFonts w:cs="TimesNewRomanPS-ItalicMT"/>
-            <w:lang w:val="pl-PL"/>
-          </w:rPr>
-          <w:t>.</w:t>
-        </w:r>
-        <w:r>
-          <w:rPr>
-            <w:rStyle w:val="Hipercze"/>
-            <w:rFonts w:cs="TimesNewRomanPS-ItalicMT"/>
-            <w:lang w:val="pl-PL"/>
-          </w:rPr>
-          <w:t>2</w:t>
-        </w:r>
-        <w:r>
-          <w:rPr>
-            <w:rStyle w:val="Hipercze"/>
-            <w:rFonts w:cs="TimesNewRomanPS-ItalicMT"/>
-            <w:lang w:val="pl-PL"/>
-          </w:rPr>
-          <w:t>.1.</w:t>
-        </w:r>
-        <w:r>
-          <w:rPr>
-            <w:rFonts w:asciiTheme="minorHAnsi" w:eastAsiaTheme="minorEastAsia" w:hAnsiTheme="minorHAnsi" w:cstheme="minorBidi"/>
-            <w:lang w:val="pl-PL" w:eastAsia="pl-PL"/>
+            <w:noProof/>
+          </w:rPr>
+          <w:t>Przypadki testowe</w:t>
+        </w:r>
+        <w:r>
+          <w:rPr>
+            <w:noProof/>
+            <w:webHidden/>
           </w:rPr>
           <w:tab/>
         </w:r>
         <w:r>
           <w:rPr>
-            <w:rStyle w:val="Hipercze"/>
-            <w:lang w:val="pl-PL"/>
-          </w:rPr>
-          <w:t>Przypdaki testowe</w:t>
-        </w:r>
-        <w:r>
-          <w:rPr>
-            <w:webHidden/>
-            <w:lang w:val="pl-PL"/>
-          </w:rPr>
-          <w:tab/>
-        </w:r>
-        <w:r>
-          <w:rPr>
-            <w:webHidden/>
-            <w:lang w:val="pl-PL"/>
-          </w:rPr>
-          <w:t>5</w:t>
+            <w:noProof/>
+            <w:webHidden/>
+          </w:rPr>
+          <w:fldChar w:fldCharType="begin"/>
+        </w:r>
+        <w:r>
+          <w:rPr>
+            <w:noProof/>
+            <w:webHidden/>
+          </w:rPr>
+          <w:instrText xml:space="preserve"> PAGEREF _Toc12282572 \h </w:instrText>
+        </w:r>
+        <w:r>
+          <w:rPr>
+            <w:noProof/>
+            <w:webHidden/>
+          </w:rPr>
+        </w:r>
+        <w:r>
+          <w:rPr>
+            <w:noProof/>
+            <w:webHidden/>
+          </w:rPr>
+          <w:fldChar w:fldCharType="separate"/>
+        </w:r>
+        <w:r>
+          <w:rPr>
+            <w:noProof/>
+            <w:webHidden/>
+          </w:rPr>
+          <w:t>6</w:t>
+        </w:r>
+        <w:r>
+          <w:rPr>
+            <w:noProof/>
+            <w:webHidden/>
+          </w:rPr>
+          <w:fldChar w:fldCharType="end"/>
         </w:r>
       </w:hyperlink>
     </w:p>
@@ -1834,60 +2032,83 @@
           <w:tab w:val="left" w:pos="880"/>
           <w:tab w:val="right" w:leader="dot" w:pos="9060"/>
         </w:tabs>
-      </w:pPr>
-      <w:hyperlink w:anchor="_Toc464757108" w:history="1">
+        <w:rPr>
+          <w:rFonts w:asciiTheme="minorHAnsi" w:eastAsiaTheme="minorEastAsia" w:hAnsiTheme="minorHAnsi" w:cstheme="minorBidi"/>
+          <w:noProof/>
+          <w:lang w:val="en-US"/>
+        </w:rPr>
+      </w:pPr>
+      <w:hyperlink w:anchor="_Toc12282573" w:history="1">
         <w:r>
           <w:rPr>
             <w:rStyle w:val="Hipercze"/>
             <w:rFonts w:cs="TimesNewRomanPS-ItalicMT"/>
-          </w:rPr>
-          <w:t>3</w:t>
+            <w:noProof/>
+          </w:rPr>
+          <w:t>3.3.</w:t>
+        </w:r>
+        <w:r>
+          <w:rPr>
+            <w:rFonts w:asciiTheme="minorHAnsi" w:eastAsiaTheme="minorEastAsia" w:hAnsiTheme="minorHAnsi" w:cstheme="minorBidi"/>
+            <w:noProof/>
+            <w:lang w:val="en-US"/>
+          </w:rPr>
+          <w:tab/>
         </w:r>
         <w:r>
           <w:rPr>
             <w:rStyle w:val="Hipercze"/>
-            <w:rFonts w:cs="TimesNewRomanPS-ItalicMT"/>
-          </w:rPr>
-          <w:t>.</w:t>
-        </w:r>
-        <w:r>
-          <w:rPr>
-            <w:rStyle w:val="Hipercze"/>
-            <w:rFonts w:cs="TimesNewRomanPS-ItalicMT"/>
-          </w:rPr>
-          <w:t>3</w:t>
-        </w:r>
-        <w:r>
-          <w:rPr>
-            <w:rStyle w:val="Hipercze"/>
-            <w:rFonts w:cs="TimesNewRomanPS-ItalicMT"/>
-          </w:rPr>
-          <w:t>.</w:t>
-        </w:r>
-        <w:r>
-          <w:rPr>
-            <w:rFonts w:asciiTheme="minorHAnsi" w:eastAsiaTheme="minorEastAsia" w:hAnsiTheme="minorHAnsi" w:cstheme="minorBidi"/>
-            <w:lang w:eastAsia="pl-PL"/>
+            <w:noProof/>
+          </w:rPr>
+          <w:t>historia konsoli</w:t>
+        </w:r>
+        <w:r>
+          <w:rPr>
+            <w:noProof/>
+            <w:webHidden/>
           </w:rPr>
           <w:tab/>
         </w:r>
         <w:r>
           <w:rPr>
-            <w:rStyle w:val="Hipercze"/>
-          </w:rPr>
-          <w:t>Historia konsoli</w:t>
-        </w:r>
-        <w:r>
-          <w:rPr>
-            <w:webHidden/>
-          </w:rPr>
-          <w:tab/>
-        </w:r>
-        <w:r>
-          <w:rPr>
-            <w:webHidden/>
-          </w:rPr>
-          <w:t>5</w:t>
+            <w:noProof/>
+            <w:webHidden/>
+          </w:rPr>
+          <w:fldChar w:fldCharType="begin"/>
+        </w:r>
+        <w:r>
+          <w:rPr>
+            <w:noProof/>
+            <w:webHidden/>
+          </w:rPr>
+          <w:instrText xml:space="preserve"> PAGEREF _Toc12282573 \h </w:instrText>
+        </w:r>
+        <w:r>
+          <w:rPr>
+            <w:noProof/>
+            <w:webHidden/>
+          </w:rPr>
+        </w:r>
+        <w:r>
+          <w:rPr>
+            <w:noProof/>
+            <w:webHidden/>
+          </w:rPr>
+          <w:fldChar w:fldCharType="separate"/>
+        </w:r>
+        <w:r>
+          <w:rPr>
+            <w:noProof/>
+            <w:webHidden/>
+          </w:rPr>
+          <w:t>6</w:t>
+        </w:r>
+        <w:r>
+          <w:rPr>
+            <w:noProof/>
+            <w:webHidden/>
+          </w:rPr>
+          <w:fldChar w:fldCharType="end"/>
         </w:r>
       </w:hyperlink>
     </w:p>
@@ -1898,60 +2119,83 @@
           <w:tab w:val="left" w:pos="880"/>
           <w:tab w:val="right" w:leader="dot" w:pos="9060"/>
         </w:tabs>
-      </w:pPr>
-      <w:hyperlink w:anchor="_Toc464757108" w:history="1">
+        <w:rPr>
+          <w:rFonts w:asciiTheme="minorHAnsi" w:eastAsiaTheme="minorEastAsia" w:hAnsiTheme="minorHAnsi" w:cstheme="minorBidi"/>
+          <w:noProof/>
+          <w:lang w:val="en-US"/>
+        </w:rPr>
+      </w:pPr>
+      <w:hyperlink w:anchor="_Toc12282574" w:history="1">
         <w:r>
           <w:rPr>
             <w:rStyle w:val="Hipercze"/>
             <w:rFonts w:cs="TimesNewRomanPS-ItalicMT"/>
-          </w:rPr>
-          <w:t>3</w:t>
+            <w:noProof/>
+          </w:rPr>
+          <w:t>3.4.</w:t>
+        </w:r>
+        <w:r>
+          <w:rPr>
+            <w:rFonts w:asciiTheme="minorHAnsi" w:eastAsiaTheme="minorEastAsia" w:hAnsiTheme="minorHAnsi" w:cstheme="minorBidi"/>
+            <w:noProof/>
+            <w:lang w:val="en-US"/>
+          </w:rPr>
+          <w:tab/>
         </w:r>
         <w:r>
           <w:rPr>
             <w:rStyle w:val="Hipercze"/>
-            <w:rFonts w:cs="TimesNewRomanPS-ItalicMT"/>
-          </w:rPr>
-          <w:t>.</w:t>
-        </w:r>
-        <w:r>
-          <w:rPr>
-            <w:rStyle w:val="Hipercze"/>
-            <w:rFonts w:cs="TimesNewRomanPS-ItalicMT"/>
-          </w:rPr>
-          <w:t>4</w:t>
-        </w:r>
-        <w:r>
-          <w:rPr>
-            <w:rStyle w:val="Hipercze"/>
-            <w:rFonts w:cs="TimesNewRomanPS-ItalicMT"/>
-          </w:rPr>
-          <w:t>.</w:t>
-        </w:r>
-        <w:r>
-          <w:rPr>
-            <w:rFonts w:asciiTheme="minorHAnsi" w:eastAsiaTheme="minorEastAsia" w:hAnsiTheme="minorHAnsi" w:cstheme="minorBidi"/>
-            <w:lang w:eastAsia="pl-PL"/>
+            <w:noProof/>
+          </w:rPr>
+          <w:t>skrypty funkcji i skrypty testów</w:t>
+        </w:r>
+        <w:r>
+          <w:rPr>
+            <w:noProof/>
+            <w:webHidden/>
           </w:rPr>
           <w:tab/>
         </w:r>
         <w:r>
           <w:rPr>
-            <w:rStyle w:val="Hipercze"/>
-          </w:rPr>
-          <w:t>Skrypty funkcji i skrypty testów</w:t>
-        </w:r>
-        <w:r>
-          <w:rPr>
-            <w:webHidden/>
-          </w:rPr>
-          <w:tab/>
-        </w:r>
-        <w:r>
-          <w:rPr>
-            <w:webHidden/>
-          </w:rPr>
-          <w:t>5</w:t>
+            <w:noProof/>
+            <w:webHidden/>
+          </w:rPr>
+          <w:fldChar w:fldCharType="begin"/>
+        </w:r>
+        <w:r>
+          <w:rPr>
+            <w:noProof/>
+            <w:webHidden/>
+          </w:rPr>
+          <w:instrText xml:space="preserve"> PAGEREF _Toc12282574 \h </w:instrText>
+        </w:r>
+        <w:r>
+          <w:rPr>
+            <w:noProof/>
+            <w:webHidden/>
+          </w:rPr>
+        </w:r>
+        <w:r>
+          <w:rPr>
+            <w:noProof/>
+            <w:webHidden/>
+          </w:rPr>
+          <w:fldChar w:fldCharType="separate"/>
+        </w:r>
+        <w:r>
+          <w:rPr>
+            <w:noProof/>
+            <w:webHidden/>
+          </w:rPr>
+          <w:t>6</w:t>
+        </w:r>
+        <w:r>
+          <w:rPr>
+            <w:noProof/>
+            <w:webHidden/>
+          </w:rPr>
+          <w:fldChar w:fldCharType="end"/>
         </w:r>
       </w:hyperlink>
     </w:p>
@@ -1962,60 +2206,83 @@
           <w:tab w:val="left" w:pos="880"/>
           <w:tab w:val="right" w:leader="dot" w:pos="9060"/>
         </w:tabs>
-      </w:pPr>
-      <w:hyperlink w:anchor="_Toc464757108" w:history="1">
+        <w:rPr>
+          <w:rFonts w:asciiTheme="minorHAnsi" w:eastAsiaTheme="minorEastAsia" w:hAnsiTheme="minorHAnsi" w:cstheme="minorBidi"/>
+          <w:noProof/>
+          <w:lang w:val="en-US"/>
+        </w:rPr>
+      </w:pPr>
+      <w:hyperlink w:anchor="_Toc12282575" w:history="1">
         <w:r>
           <w:rPr>
             <w:rStyle w:val="Hipercze"/>
             <w:rFonts w:cs="TimesNewRomanPS-ItalicMT"/>
-          </w:rPr>
-          <w:t>3</w:t>
+            <w:noProof/>
+          </w:rPr>
+          <w:t>3.5.</w:t>
+        </w:r>
+        <w:r>
+          <w:rPr>
+            <w:rFonts w:asciiTheme="minorHAnsi" w:eastAsiaTheme="minorEastAsia" w:hAnsiTheme="minorHAnsi" w:cstheme="minorBidi"/>
+            <w:noProof/>
+            <w:lang w:val="en-US"/>
+          </w:rPr>
+          <w:tab/>
         </w:r>
         <w:r>
           <w:rPr>
             <w:rStyle w:val="Hipercze"/>
-            <w:rFonts w:cs="TimesNewRomanPS-ItalicMT"/>
-          </w:rPr>
-          <w:t>.</w:t>
-        </w:r>
-        <w:r>
-          <w:rPr>
-            <w:rStyle w:val="Hipercze"/>
-            <w:rFonts w:cs="TimesNewRomanPS-ItalicMT"/>
-          </w:rPr>
-          <w:t>5</w:t>
-        </w:r>
-        <w:r>
-          <w:rPr>
-            <w:rStyle w:val="Hipercze"/>
-            <w:rFonts w:cs="TimesNewRomanPS-ItalicMT"/>
-          </w:rPr>
-          <w:t>.</w:t>
-        </w:r>
-        <w:r>
-          <w:rPr>
-            <w:rFonts w:asciiTheme="minorHAnsi" w:eastAsiaTheme="minorEastAsia" w:hAnsiTheme="minorHAnsi" w:cstheme="minorBidi"/>
-            <w:lang w:eastAsia="pl-PL"/>
+            <w:noProof/>
+          </w:rPr>
+          <w:t>matryca błędów</w:t>
+        </w:r>
+        <w:r>
+          <w:rPr>
+            <w:noProof/>
+            <w:webHidden/>
           </w:rPr>
           <w:tab/>
         </w:r>
         <w:r>
           <w:rPr>
-            <w:rStyle w:val="Hipercze"/>
-          </w:rPr>
-          <w:t>Matryca błędów</w:t>
-        </w:r>
-        <w:r>
-          <w:rPr>
-            <w:webHidden/>
-          </w:rPr>
-          <w:tab/>
-        </w:r>
-        <w:r>
-          <w:rPr>
-            <w:webHidden/>
-          </w:rPr>
-          <w:t>5</w:t>
+            <w:noProof/>
+            <w:webHidden/>
+          </w:rPr>
+          <w:fldChar w:fldCharType="begin"/>
+        </w:r>
+        <w:r>
+          <w:rPr>
+            <w:noProof/>
+            <w:webHidden/>
+          </w:rPr>
+          <w:instrText xml:space="preserve"> PAGEREF _Toc12282575 \h </w:instrText>
+        </w:r>
+        <w:r>
+          <w:rPr>
+            <w:noProof/>
+            <w:webHidden/>
+          </w:rPr>
+        </w:r>
+        <w:r>
+          <w:rPr>
+            <w:noProof/>
+            <w:webHidden/>
+          </w:rPr>
+          <w:fldChar w:fldCharType="separate"/>
+        </w:r>
+        <w:r>
+          <w:rPr>
+            <w:noProof/>
+            <w:webHidden/>
+          </w:rPr>
+          <w:t>6</w:t>
+        </w:r>
+        <w:r>
+          <w:rPr>
+            <w:noProof/>
+            <w:webHidden/>
+          </w:rPr>
+          <w:fldChar w:fldCharType="end"/>
         </w:r>
       </w:hyperlink>
     </w:p>
@@ -2026,138 +2293,161 @@
           <w:tab w:val="left" w:pos="880"/>
           <w:tab w:val="right" w:leader="dot" w:pos="9060"/>
         </w:tabs>
-      </w:pPr>
-      <w:hyperlink w:anchor="_Toc464757108" w:history="1">
+        <w:rPr>
+          <w:rFonts w:asciiTheme="minorHAnsi" w:eastAsiaTheme="minorEastAsia" w:hAnsiTheme="minorHAnsi" w:cstheme="minorBidi"/>
+          <w:noProof/>
+          <w:lang w:val="en-US"/>
+        </w:rPr>
+      </w:pPr>
+      <w:hyperlink w:anchor="_Toc12282576" w:history="1">
         <w:r>
           <w:rPr>
             <w:rStyle w:val="Hipercze"/>
             <w:rFonts w:cs="TimesNewRomanPS-ItalicMT"/>
-          </w:rPr>
-          <w:t>3</w:t>
+            <w:noProof/>
+          </w:rPr>
+          <w:t>3.6.</w:t>
+        </w:r>
+        <w:r>
+          <w:rPr>
+            <w:rFonts w:asciiTheme="minorHAnsi" w:eastAsiaTheme="minorEastAsia" w:hAnsiTheme="minorHAnsi" w:cstheme="minorBidi"/>
+            <w:noProof/>
+            <w:lang w:val="en-US"/>
+          </w:rPr>
+          <w:tab/>
         </w:r>
         <w:r>
           <w:rPr>
             <w:rStyle w:val="Hipercze"/>
-            <w:rFonts w:cs="TimesNewRomanPS-ItalicMT"/>
-          </w:rPr>
-          <w:t>.</w:t>
-        </w:r>
+            <w:noProof/>
+          </w:rPr>
+          <w:t>raport końcowy</w:t>
+        </w:r>
+        <w:r>
+          <w:rPr>
+            <w:noProof/>
+            <w:webHidden/>
+          </w:rPr>
+          <w:tab/>
+        </w:r>
+        <w:r>
+          <w:rPr>
+            <w:noProof/>
+            <w:webHidden/>
+          </w:rPr>
+          <w:fldChar w:fldCharType="begin"/>
+        </w:r>
+        <w:r>
+          <w:rPr>
+            <w:noProof/>
+            <w:webHidden/>
+          </w:rPr>
+          <w:instrText xml:space="preserve"> PAGEREF _Toc12282576 \h </w:instrText>
+        </w:r>
+        <w:r>
+          <w:rPr>
+            <w:noProof/>
+            <w:webHidden/>
+          </w:rPr>
+        </w:r>
+        <w:r>
+          <w:rPr>
+            <w:noProof/>
+            <w:webHidden/>
+          </w:rPr>
+          <w:fldChar w:fldCharType="separate"/>
+        </w:r>
+        <w:r>
+          <w:rPr>
+            <w:noProof/>
+            <w:webHidden/>
+          </w:rPr>
+          <w:t>6</w:t>
+        </w:r>
+        <w:r>
+          <w:rPr>
+            <w:noProof/>
+            <w:webHidden/>
+          </w:rPr>
+          <w:fldChar w:fldCharType="end"/>
+        </w:r>
+      </w:hyperlink>
+    </w:p>
+    <w:p>
+      <w:pPr>
+        <w:pStyle w:val="Spistreci1"/>
+        <w:rPr>
+          <w:rFonts w:asciiTheme="minorHAnsi" w:eastAsiaTheme="minorEastAsia" w:hAnsiTheme="minorHAnsi" w:cstheme="minorBidi"/>
+          <w:noProof/>
+        </w:rPr>
+      </w:pPr>
+      <w:hyperlink w:anchor="_Toc12282577" w:history="1">
         <w:r>
           <w:rPr>
             <w:rStyle w:val="Hipercze"/>
-            <w:rFonts w:cs="TimesNewRomanPS-ItalicMT"/>
-          </w:rPr>
-          <w:t>6</w:t>
+            <w:noProof/>
+          </w:rPr>
+          <w:t>4.</w:t>
+        </w:r>
+        <w:r>
+          <w:rPr>
+            <w:rFonts w:asciiTheme="minorHAnsi" w:eastAsiaTheme="minorEastAsia" w:hAnsiTheme="minorHAnsi" w:cstheme="minorBidi"/>
+            <w:noProof/>
+          </w:rPr>
+          <w:tab/>
         </w:r>
         <w:r>
           <w:rPr>
             <w:rStyle w:val="Hipercze"/>
-            <w:rFonts w:cs="TimesNewRomanPS-ItalicMT"/>
-          </w:rPr>
-          <w:t>.</w:t>
-        </w:r>
-        <w:r>
-          <w:rPr>
-            <w:rFonts w:asciiTheme="minorHAnsi" w:eastAsiaTheme="minorEastAsia" w:hAnsiTheme="minorHAnsi" w:cstheme="minorBidi"/>
-            <w:lang w:eastAsia="pl-PL"/>
+            <w:noProof/>
+          </w:rPr>
+          <w:t>kryteria akceptacji</w:t>
+        </w:r>
+        <w:r>
+          <w:rPr>
+            <w:noProof/>
+            <w:webHidden/>
           </w:rPr>
           <w:tab/>
         </w:r>
         <w:r>
           <w:rPr>
-            <w:rStyle w:val="Hipercze"/>
-          </w:rPr>
-          <w:t>Raport końcowy</w:t>
-        </w:r>
-        <w:r>
-          <w:rPr>
-            <w:webHidden/>
-          </w:rPr>
-          <w:tab/>
-        </w:r>
-        <w:r>
-          <w:rPr>
-            <w:webHidden/>
-          </w:rPr>
-          <w:t>5</w:t>
-        </w:r>
-      </w:hyperlink>
-    </w:p>
-    <w:p>
-      <w:pPr>
-        <w:pStyle w:val="Spistreci1"/>
-        <w:rPr>
-          <w:rFonts w:asciiTheme="minorHAnsi" w:eastAsiaTheme="minorEastAsia" w:hAnsiTheme="minorHAnsi" w:cstheme="minorBidi"/>
-          <w:lang w:val="pl-PL" w:eastAsia="pl-PL"/>
-        </w:rPr>
-      </w:pPr>
-      <w:hyperlink w:anchor="_Toc464757116" w:history="1">
-        <w:r>
-          <w:rPr>
-            <w:rStyle w:val="Hipercze"/>
-            <w:lang w:val="pl-PL"/>
-          </w:rPr>
-          <w:t>4.</w:t>
-        </w:r>
-        <w:r>
-          <w:rPr>
-            <w:rFonts w:asciiTheme="minorHAnsi" w:eastAsiaTheme="minorEastAsia" w:hAnsiTheme="minorHAnsi" w:cstheme="minorBidi"/>
-            <w:lang w:val="pl-PL" w:eastAsia="pl-PL"/>
-          </w:rPr>
-          <w:tab/>
-        </w:r>
-        <w:r>
-          <w:rPr>
-            <w:rStyle w:val="Hipercze"/>
-            <w:lang w:val="pl-PL"/>
-          </w:rPr>
-          <w:t>Kryteria akceptacji</w:t>
-        </w:r>
-        <w:r>
-          <w:rPr>
-            <w:webHidden/>
-            <w:lang w:val="pl-PL"/>
-          </w:rPr>
-          <w:tab/>
-        </w:r>
-        <w:r>
-          <w:rPr>
-            <w:webHidden/>
-            <w:lang w:val="pl-PL"/>
+            <w:noProof/>
+            <w:webHidden/>
           </w:rPr>
           <w:fldChar w:fldCharType="begin"/>
         </w:r>
         <w:r>
           <w:rPr>
-            <w:webHidden/>
-            <w:lang w:val="pl-PL"/>
-          </w:rPr>
-          <w:instrText xml:space="preserve"> PAGEREF _Toc464757116 \h </w:instrText>
-        </w:r>
-        <w:r>
-          <w:rPr>
-            <w:webHidden/>
-            <w:lang w:val="pl-PL"/>
-          </w:rPr>
-        </w:r>
-        <w:r>
-          <w:rPr>
-            <w:webHidden/>
-            <w:lang w:val="pl-PL"/>
+            <w:noProof/>
+            <w:webHidden/>
+          </w:rPr>
+          <w:instrText xml:space="preserve"> PAGEREF _Toc12282577 \h </w:instrText>
+        </w:r>
+        <w:r>
+          <w:rPr>
+            <w:noProof/>
+            <w:webHidden/>
+          </w:rPr>
+        </w:r>
+        <w:r>
+          <w:rPr>
+            <w:noProof/>
+            <w:webHidden/>
           </w:rPr>
           <w:fldChar w:fldCharType="separate"/>
         </w:r>
         <w:r>
           <w:rPr>
-            <w:webHidden/>
-            <w:lang w:val="pl-PL"/>
-          </w:rPr>
-          <w:t>6</w:t>
-        </w:r>
-        <w:r>
-          <w:rPr>
-            <w:webHidden/>
-            <w:lang w:val="pl-PL"/>
+            <w:noProof/>
+            <w:webHidden/>
+          </w:rPr>
+          <w:t>7</w:t>
+        </w:r>
+        <w:r>
+          <w:rPr>
+            <w:noProof/>
+            <w:webHidden/>
           </w:rPr>
           <w:fldChar w:fldCharType="end"/>
         </w:r>
@@ -2177,12 +2467,14 @@
         </w:rPr>
         <w:fldChar w:fldCharType="end"/>
       </w:r>
+      <w:bookmarkStart w:id="6" w:name="_GoBack"/>
+      <w:bookmarkEnd w:id="6"/>
     </w:p>
     <w:p>
       <w:pPr>
         <w:pStyle w:val="SRS-nagwek1"/>
       </w:pPr>
-      <w:bookmarkStart w:id="7" w:name="_Toc464757105"/>
+      <w:bookmarkStart w:id="7" w:name="_Toc12282558"/>
       <w:r>
         <w:lastRenderedPageBreak/>
         <w:t>Wprowadzenie</w:t>
@@ -2193,14 +2485,14 @@
       <w:pPr>
         <w:pStyle w:val="SRS-Nagwek2"/>
       </w:pPr>
-      <w:bookmarkStart w:id="8" w:name="_Toc464757106"/>
+      <w:bookmarkStart w:id="8" w:name="_Toc12282559"/>
       <w:r>
         <w:t>C</w:t>
       </w:r>
+      <w:r>
+        <w:t>ele testów i ich ograniczenia</w:t>
+      </w:r>
       <w:bookmarkEnd w:id="8"/>
-      <w:r>
-        <w:t>ele testów i ich ograniczenia</w:t>
-      </w:r>
     </w:p>
     <w:p>
       <w:pPr>
@@ -2260,9 +2552,11 @@
       <w:pPr>
         <w:pStyle w:val="SRS-Nagwek2"/>
       </w:pPr>
+      <w:bookmarkStart w:id="9" w:name="_Toc12282560"/>
       <w:r>
         <w:t>podejście do testów</w:t>
       </w:r>
+      <w:bookmarkEnd w:id="9"/>
     </w:p>
     <w:p>
       <w:pPr>
@@ -2323,14 +2617,6 @@
     </w:p>
     <w:p>
       <w:pPr>
-        <w:pStyle w:val="SRS-Nagwek2"/>
-      </w:pPr>
-      <w:r>
-        <w:t>wymagania systemowe</w:t>
-      </w:r>
-    </w:p>
-    <w:p>
-      <w:pPr>
         <w:pStyle w:val="SRS-Komentarz"/>
         <w:spacing w:after="0" w:line="240" w:lineRule="auto"/>
         <w:ind w:firstLine="709"/>
@@ -2344,126 +2630,18 @@
           <w:rFonts w:ascii="Calibri" w:hAnsi="Calibri"/>
           <w:color w:val="auto"/>
         </w:rPr>
-        <w:t>Testowane oprogramowanie wymaga użycia środowiska systemowego Windows10®. W specyfikacji wymagań nie określono żadnych dodatkowych wymogów.</w:t>
+        <w:t>Wszystkie zaplanowane testy są pierwszymi testami przeprowadzonymi na oprogramowaniu, przed ich wykonaniem nie istnieją żadne dostępne testy regresyjne lub informacje o znanych defektach.</w:t>
       </w:r>
     </w:p>
     <w:p>
       <w:pPr>
         <w:pStyle w:val="SRS-Nagwek2"/>
       </w:pPr>
-      <w:r>
-        <w:t>środowisko testowe</w:t>
-      </w:r>
-    </w:p>
-    <w:p>
-      <w:pPr>
-        <w:pStyle w:val="SRS-Komentarz"/>
-        <w:spacing w:after="0" w:line="240" w:lineRule="auto"/>
-        <w:rPr>
-          <w:rFonts w:ascii="Calibri" w:hAnsi="Calibri"/>
-          <w:color w:val="auto"/>
-        </w:rPr>
-      </w:pPr>
-      <w:r>
-        <w:rPr>
-          <w:rFonts w:ascii="Calibri" w:hAnsi="Calibri"/>
-          <w:color w:val="auto"/>
-        </w:rPr>
-        <w:t>System operacyjny: Windows 10 Home</w:t>
-      </w:r>
-    </w:p>
-    <w:p>
-      <w:pPr>
-        <w:pStyle w:val="SRS-Komentarz"/>
-        <w:spacing w:after="0" w:line="240" w:lineRule="auto"/>
-        <w:rPr>
-          <w:rFonts w:ascii="Calibri" w:hAnsi="Calibri"/>
-          <w:color w:val="auto"/>
-        </w:rPr>
-      </w:pPr>
-      <w:r>
-        <w:rPr>
-          <w:rFonts w:ascii="Calibri" w:hAnsi="Calibri"/>
-          <w:color w:val="auto"/>
-        </w:rPr>
-        <w:t>Procesor: Intel Core i7-5500U CPU @ 2.40GHz</w:t>
-      </w:r>
-    </w:p>
-    <w:p>
-      <w:pPr>
-        <w:pStyle w:val="SRS-Komentarz"/>
-        <w:spacing w:after="0" w:line="240" w:lineRule="auto"/>
-        <w:rPr>
-          <w:rFonts w:ascii="Calibri" w:hAnsi="Calibri"/>
-          <w:color w:val="auto"/>
-        </w:rPr>
-      </w:pPr>
-      <w:r>
-        <w:rPr>
-          <w:rFonts w:ascii="Calibri" w:hAnsi="Calibri"/>
-          <w:color w:val="auto"/>
-        </w:rPr>
-        <w:t>Pamięć RAM: 8.00 GB</w:t>
-      </w:r>
-    </w:p>
-    <w:p>
-      <w:pPr>
-        <w:pStyle w:val="SRS-Komentarz"/>
-        <w:spacing w:after="0" w:line="240" w:lineRule="auto"/>
-        <w:rPr>
-          <w:rFonts w:ascii="Calibri" w:hAnsi="Calibri"/>
-          <w:color w:val="auto"/>
-        </w:rPr>
-      </w:pPr>
-      <w:r>
-        <w:rPr>
-          <w:rFonts w:ascii="Calibri" w:hAnsi="Calibri"/>
-          <w:color w:val="auto"/>
-        </w:rPr>
-        <w:t>Rodzaj systemu: 64-bit Operating System, x64-based procesor</w:t>
-      </w:r>
-    </w:p>
-    <w:p>
-      <w:pPr>
-        <w:pStyle w:val="SRS-Komentarz"/>
-        <w:spacing w:after="0" w:line="240" w:lineRule="auto"/>
-        <w:rPr>
-          <w:rFonts w:ascii="Calibri" w:hAnsi="Calibri"/>
-          <w:color w:val="auto"/>
-        </w:rPr>
-      </w:pPr>
-      <w:r>
-        <w:rPr>
-          <w:rFonts w:ascii="Calibri" w:hAnsi="Calibri"/>
-          <w:color w:val="auto"/>
-        </w:rPr>
-        <w:t>Ping: średnia 30ms</w:t>
-      </w:r>
-    </w:p>
-    <w:p>
-      <w:pPr>
-        <w:pStyle w:val="SRS-Komentarz"/>
-        <w:spacing w:after="0" w:line="240" w:lineRule="auto"/>
-        <w:rPr>
-          <w:rFonts w:ascii="Calibri" w:hAnsi="Calibri"/>
-          <w:color w:val="auto"/>
-        </w:rPr>
-      </w:pPr>
-      <w:r>
-        <w:rPr>
-          <w:rFonts w:ascii="Calibri" w:hAnsi="Calibri"/>
-          <w:color w:val="auto"/>
-        </w:rPr>
-        <w:t>Pobieranie: średnia 13.17 Mb/s</w:t>
-      </w:r>
-    </w:p>
-    <w:p>
-      <w:pPr>
-        <w:pStyle w:val="SRS-Nagwek2"/>
-      </w:pPr>
-      <w:r>
-        <w:t>podstawa testów</w:t>
-      </w:r>
+      <w:bookmarkStart w:id="10" w:name="_Toc12282561"/>
+      <w:r>
+        <w:t>wymagania systemowe</w:t>
+      </w:r>
+      <w:bookmarkEnd w:id="10"/>
     </w:p>
     <w:p>
       <w:pPr>
@@ -2480,16 +2658,162 @@
           <w:rFonts w:ascii="Calibri" w:hAnsi="Calibri"/>
           <w:color w:val="auto"/>
         </w:rPr>
-        <w:t>Za podstawę wykonywanych testów służyć będzie plik specyfikacji wymagań programu GPWPlus, zamieszczony w folderze dokumentacji tego projektu.</w:t>
+        <w:t>Testowane oprogramowanie wymaga użycia środowiska systemowego Windows10®. W specyfikacji wymagań nie określono żadnych dodatkowych wymogów.</w:t>
       </w:r>
     </w:p>
     <w:p>
       <w:pPr>
         <w:pStyle w:val="SRS-Nagwek2"/>
       </w:pPr>
-      <w:r>
-        <w:t>główny przedmiot testów</w:t>
-      </w:r>
+      <w:bookmarkStart w:id="11" w:name="_Toc12282562"/>
+      <w:r>
+        <w:t>środowisko testowe</w:t>
+      </w:r>
+      <w:bookmarkEnd w:id="11"/>
+    </w:p>
+    <w:p>
+      <w:pPr>
+        <w:pStyle w:val="SRS-Komentarz"/>
+        <w:spacing w:after="0" w:line="240" w:lineRule="auto"/>
+        <w:rPr>
+          <w:rFonts w:ascii="Calibri" w:hAnsi="Calibri"/>
+          <w:color w:val="auto"/>
+        </w:rPr>
+      </w:pPr>
+      <w:r>
+        <w:rPr>
+          <w:rFonts w:ascii="Calibri" w:hAnsi="Calibri"/>
+          <w:color w:val="auto"/>
+        </w:rPr>
+        <w:t>System operacyjny: Windows 10 Home</w:t>
+      </w:r>
+    </w:p>
+    <w:p>
+      <w:pPr>
+        <w:pStyle w:val="SRS-Komentarz"/>
+        <w:spacing w:after="0" w:line="240" w:lineRule="auto"/>
+        <w:rPr>
+          <w:rFonts w:ascii="Calibri" w:hAnsi="Calibri"/>
+          <w:color w:val="auto"/>
+        </w:rPr>
+      </w:pPr>
+      <w:r>
+        <w:rPr>
+          <w:rFonts w:ascii="Calibri" w:hAnsi="Calibri"/>
+          <w:color w:val="auto"/>
+        </w:rPr>
+        <w:t xml:space="preserve">Procesor: Intel </w:t>
+      </w:r>
+      <w:proofErr w:type="spellStart"/>
+      <w:r>
+        <w:rPr>
+          <w:rFonts w:ascii="Calibri" w:hAnsi="Calibri"/>
+          <w:color w:val="auto"/>
+        </w:rPr>
+        <w:t>Core</w:t>
+      </w:r>
+      <w:proofErr w:type="spellEnd"/>
+      <w:r>
+        <w:rPr>
+          <w:rFonts w:ascii="Calibri" w:hAnsi="Calibri"/>
+          <w:color w:val="auto"/>
+        </w:rPr>
+        <w:t xml:space="preserve"> i7-5500U CPU @ 2.40GHz</w:t>
+      </w:r>
+    </w:p>
+    <w:p>
+      <w:pPr>
+        <w:pStyle w:val="SRS-Komentarz"/>
+        <w:spacing w:after="0" w:line="240" w:lineRule="auto"/>
+        <w:rPr>
+          <w:rFonts w:ascii="Calibri" w:hAnsi="Calibri"/>
+          <w:color w:val="auto"/>
+        </w:rPr>
+      </w:pPr>
+      <w:r>
+        <w:rPr>
+          <w:rFonts w:ascii="Calibri" w:hAnsi="Calibri"/>
+          <w:color w:val="auto"/>
+        </w:rPr>
+        <w:t>Pamięć RAM: 8.00 GB</w:t>
+      </w:r>
+    </w:p>
+    <w:p>
+      <w:pPr>
+        <w:pStyle w:val="SRS-Komentarz"/>
+        <w:spacing w:after="0" w:line="240" w:lineRule="auto"/>
+        <w:rPr>
+          <w:rFonts w:ascii="Calibri" w:hAnsi="Calibri"/>
+          <w:color w:val="auto"/>
+        </w:rPr>
+      </w:pPr>
+      <w:r>
+        <w:rPr>
+          <w:rFonts w:ascii="Calibri" w:hAnsi="Calibri"/>
+          <w:color w:val="auto"/>
+        </w:rPr>
+        <w:t>Rodzaj systemu: 64-bit Operating System, x64-based procesor</w:t>
+      </w:r>
+    </w:p>
+    <w:p>
+      <w:pPr>
+        <w:pStyle w:val="SRS-Komentarz"/>
+        <w:spacing w:after="0" w:line="240" w:lineRule="auto"/>
+        <w:rPr>
+          <w:rFonts w:ascii="Calibri" w:hAnsi="Calibri"/>
+          <w:color w:val="auto"/>
+        </w:rPr>
+      </w:pPr>
+      <w:r>
+        <w:rPr>
+          <w:rFonts w:ascii="Calibri" w:hAnsi="Calibri"/>
+          <w:color w:val="auto"/>
+        </w:rPr>
+        <w:t>Ping: średnia 30ms</w:t>
+      </w:r>
+    </w:p>
+    <w:p>
+      <w:pPr>
+        <w:pStyle w:val="SRS-Komentarz"/>
+        <w:spacing w:after="0" w:line="240" w:lineRule="auto"/>
+        <w:rPr>
+          <w:rFonts w:ascii="Calibri" w:hAnsi="Calibri"/>
+          <w:color w:val="auto"/>
+        </w:rPr>
+      </w:pPr>
+      <w:r>
+        <w:rPr>
+          <w:rFonts w:ascii="Calibri" w:hAnsi="Calibri"/>
+          <w:color w:val="auto"/>
+        </w:rPr>
+        <w:t xml:space="preserve">Pobieranie: średnia 13.17 </w:t>
+      </w:r>
+      <w:proofErr w:type="spellStart"/>
+      <w:r>
+        <w:rPr>
+          <w:rFonts w:ascii="Calibri" w:hAnsi="Calibri"/>
+          <w:color w:val="auto"/>
+        </w:rPr>
+        <w:t>Mb</w:t>
+      </w:r>
+      <w:proofErr w:type="spellEnd"/>
+      <w:r>
+        <w:rPr>
+          <w:rFonts w:ascii="Calibri" w:hAnsi="Calibri"/>
+          <w:color w:val="auto"/>
+        </w:rPr>
+        <w:t>/s</w:t>
+      </w:r>
+    </w:p>
+    <w:p>
+      <w:pPr>
+        <w:pStyle w:val="SRS-Nagwek2"/>
+      </w:pPr>
+      <w:bookmarkStart w:id="12" w:name="_Toc12282563"/>
+      <w:r>
+        <w:t>podstawa testów</w:t>
+      </w:r>
+      <w:bookmarkEnd w:id="12"/>
     </w:p>
     <w:p>
       <w:pPr>
@@ -2506,6 +2830,34 @@
           <w:rFonts w:ascii="Calibri" w:hAnsi="Calibri"/>
           <w:color w:val="auto"/>
         </w:rPr>
+        <w:t>Za podstawę wykonywanych testów służyć będzie plik specyfikacji wymagań programu GPWPlus, zamieszczony w folderze dokumentacji tego projektu.</w:t>
+      </w:r>
+    </w:p>
+    <w:p>
+      <w:pPr>
+        <w:pStyle w:val="SRS-Nagwek2"/>
+      </w:pPr>
+      <w:bookmarkStart w:id="13" w:name="_Toc12282564"/>
+      <w:r>
+        <w:t>główny przedmiot testów</w:t>
+      </w:r>
+      <w:bookmarkEnd w:id="13"/>
+    </w:p>
+    <w:p>
+      <w:pPr>
+        <w:pStyle w:val="SRS-Komentarz"/>
+        <w:spacing w:after="0" w:line="240" w:lineRule="auto"/>
+        <w:ind w:firstLine="709"/>
+        <w:rPr>
+          <w:rFonts w:ascii="Calibri" w:hAnsi="Calibri"/>
+          <w:color w:val="auto"/>
+        </w:rPr>
+      </w:pPr>
+      <w:r>
+        <w:rPr>
+          <w:rFonts w:ascii="Calibri" w:hAnsi="Calibri"/>
+          <w:color w:val="auto"/>
+        </w:rPr>
         <w:t>Głównym przedmiotem wykonywanych testów jest plik egzekucyjny(.exe), będący wersją finalną testowanego systemu. Jest on zamieszczony w folderze dokumentacji tego projektu, jako przedmiot testów.</w:t>
       </w:r>
     </w:p>
@@ -2513,9 +2865,11 @@
       <w:pPr>
         <w:pStyle w:val="SRS-Nagwek2"/>
       </w:pPr>
+      <w:bookmarkStart w:id="14" w:name="_Toc12282565"/>
       <w:r>
         <w:t>poboczne przedmioty testów</w:t>
       </w:r>
+      <w:bookmarkEnd w:id="14"/>
     </w:p>
     <w:p>
       <w:pPr>
@@ -2532,6 +2886,7 @@
           <w:rFonts w:ascii="Calibri" w:hAnsi="Calibri"/>
           <w:color w:val="auto"/>
         </w:rPr>
+        <w:lastRenderedPageBreak/>
         <w:t>W trakcie wykonywania testów, za sprawą testowanego systemu, mogą powstać dodatkowe pliki, będące niezbędną częścią poprawnego działania oprogramowania. Będą one zapisywane w folderze głównego przedmiotu testów i również mogą one służyć za przedmiot testów.</w:t>
       </w:r>
     </w:p>
@@ -2539,18 +2894,22 @@
       <w:pPr>
         <w:pStyle w:val="SRS-nagwek1"/>
       </w:pPr>
+      <w:bookmarkStart w:id="15" w:name="_Toc12282566"/>
       <w:r>
         <w:lastRenderedPageBreak/>
         <w:t>funkcjonalność</w:t>
       </w:r>
+      <w:bookmarkEnd w:id="15"/>
     </w:p>
     <w:p>
       <w:pPr>
         <w:pStyle w:val="SRS-Nagwek2"/>
       </w:pPr>
+      <w:bookmarkStart w:id="16" w:name="_Toc12282567"/>
       <w:r>
         <w:t>funkcjonalność do przetestowania</w:t>
       </w:r>
+      <w:bookmarkEnd w:id="16"/>
     </w:p>
     <w:p>
       <w:pPr>
@@ -3509,9 +3868,11 @@
       <w:pPr>
         <w:pStyle w:val="SRS-Nagwek2"/>
       </w:pPr>
+      <w:bookmarkStart w:id="17" w:name="_Toc12282568"/>
       <w:r>
         <w:t>funkcjonalność nietestowana</w:t>
       </w:r>
+      <w:bookmarkEnd w:id="17"/>
     </w:p>
     <w:p>
       <w:pPr>
@@ -3732,19 +4093,21 @@
         <w:pStyle w:val="Tekst"/>
         <w:ind w:firstLine="0"/>
       </w:pPr>
-      <w:bookmarkStart w:id="9" w:name="_Toc532315051"/>
-      <w:bookmarkStart w:id="10" w:name="_Toc25916267"/>
-    </w:p>
-    <w:bookmarkEnd w:id="9"/>
-    <w:bookmarkEnd w:id="10"/>
+      <w:bookmarkStart w:id="18" w:name="_Toc532315051"/>
+      <w:bookmarkStart w:id="19" w:name="_Toc25916267"/>
+    </w:p>
     <w:p>
       <w:pPr>
         <w:pStyle w:val="SRS-nagwek1"/>
       </w:pPr>
+      <w:bookmarkStart w:id="20" w:name="_Toc12282569"/>
+      <w:bookmarkEnd w:id="18"/>
+      <w:bookmarkEnd w:id="19"/>
       <w:r>
         <w:lastRenderedPageBreak/>
         <w:t>dostawy testowe</w:t>
       </w:r>
+      <w:bookmarkEnd w:id="20"/>
     </w:p>
     <w:p>
       <w:pPr>
@@ -3768,9 +4131,11 @@
       <w:pPr>
         <w:pStyle w:val="SRS-Nagwek2"/>
       </w:pPr>
+      <w:bookmarkStart w:id="21" w:name="_Toc12282570"/>
       <w:r>
         <w:t>plan testów</w:t>
       </w:r>
+      <w:bookmarkEnd w:id="21"/>
     </w:p>
     <w:p>
       <w:pPr>
@@ -3796,9 +4161,11 @@
       <w:pPr>
         <w:pStyle w:val="SRS-Nagwek2"/>
       </w:pPr>
+      <w:bookmarkStart w:id="22" w:name="_Toc12282571"/>
       <w:r>
         <w:t>scenariusz testowy</w:t>
       </w:r>
+      <w:bookmarkEnd w:id="22"/>
     </w:p>
     <w:p>
       <w:pPr>
@@ -3824,9 +4191,11 @@
       <w:pPr>
         <w:pStyle w:val="SRS-Nagwek3"/>
       </w:pPr>
+      <w:bookmarkStart w:id="23" w:name="_Toc12282572"/>
       <w:r>
         <w:t>Przypadki testowe</w:t>
       </w:r>
+      <w:bookmarkEnd w:id="23"/>
     </w:p>
     <w:p>
       <w:pPr>
@@ -3840,9 +4209,11 @@
       <w:pPr>
         <w:pStyle w:val="SRS-Nagwek2"/>
       </w:pPr>
+      <w:bookmarkStart w:id="24" w:name="_Toc12282573"/>
       <w:r>
         <w:t>historia konsoli</w:t>
       </w:r>
+      <w:bookmarkEnd w:id="24"/>
     </w:p>
     <w:p>
       <w:pPr>
@@ -3924,12 +4295,14 @@
       <w:pPr>
         <w:pStyle w:val="SRS-Nagwek2"/>
       </w:pPr>
+      <w:bookmarkStart w:id="25" w:name="_Toc12282574"/>
       <w:r>
         <w:t>skrypty funkcji</w:t>
       </w:r>
       <w:r>
         <w:t xml:space="preserve"> i skrypty testów</w:t>
       </w:r>
+      <w:bookmarkEnd w:id="25"/>
     </w:p>
     <w:p>
       <w:pPr>
@@ -3984,16 +4357,44 @@
           <w:i w:val="0"/>
           <w:color w:val="auto"/>
         </w:rPr>
-        <w:t>Skrypty funkcji zapisywane są w folderze nazwanym ‘Function&lt;nazwa_</w:t>
-      </w:r>
+        <w:t>Skrypty funkcji zapisywane są w folderze nazwanym ‘</w:t>
+      </w:r>
+      <w:proofErr w:type="spellStart"/>
       <w:r>
         <w:rPr>
           <w:rFonts w:ascii="Calibri" w:hAnsi="Calibri"/>
           <w:i w:val="0"/>
           <w:color w:val="auto"/>
         </w:rPr>
+        <w:t>Function</w:t>
+      </w:r>
+      <w:proofErr w:type="spellEnd"/>
+      <w:r>
+        <w:rPr>
+          <w:rFonts w:ascii="Calibri" w:hAnsi="Calibri"/>
+          <w:i w:val="0"/>
+          <w:color w:val="auto"/>
+        </w:rPr>
+        <w:t>&lt;</w:t>
+      </w:r>
+      <w:proofErr w:type="spellStart"/>
+      <w:r>
+        <w:rPr>
+          <w:rFonts w:ascii="Calibri" w:hAnsi="Calibri"/>
+          <w:i w:val="0"/>
+          <w:color w:val="auto"/>
+        </w:rPr>
+        <w:t>nazwa_</w:t>
+      </w:r>
+      <w:r>
+        <w:rPr>
+          <w:rFonts w:ascii="Calibri" w:hAnsi="Calibri"/>
+          <w:i w:val="0"/>
+          <w:color w:val="auto"/>
+        </w:rPr>
         <w:t>funkcji</w:t>
       </w:r>
+      <w:proofErr w:type="spellEnd"/>
       <w:r>
         <w:rPr>
           <w:rFonts w:ascii="Calibri" w:hAnsi="Calibri"/>
@@ -4016,7 +4417,25 @@
           <w:i w:val="0"/>
           <w:color w:val="auto"/>
         </w:rPr>
-        <w:t>testów należy je zapisywać pod nazwą ‘__init__’.</w:t>
+        <w:t>testów należy je zapisywać pod nazwą ‘__</w:t>
+      </w:r>
+      <w:proofErr w:type="spellStart"/>
+      <w:r>
+        <w:rPr>
+          <w:rFonts w:ascii="Calibri" w:hAnsi="Calibri"/>
+          <w:i w:val="0"/>
+          <w:color w:val="auto"/>
+        </w:rPr>
+        <w:t>init</w:t>
+      </w:r>
+      <w:proofErr w:type="spellEnd"/>
+      <w:r>
+        <w:rPr>
+          <w:rFonts w:ascii="Calibri" w:hAnsi="Calibri"/>
+          <w:i w:val="0"/>
+          <w:color w:val="auto"/>
+        </w:rPr>
+        <w:t>__’.</w:t>
       </w:r>
     </w:p>
     <w:p>
@@ -4068,16 +4487,36 @@
           <w:i w:val="0"/>
           <w:color w:val="auto"/>
         </w:rPr>
-        <w:t>funkcji, pod nazwą ‘Test&lt;nazwa_testu&gt;’.</w:t>
+        <w:t>funkcji, pod nazwą ‘Test&lt;</w:t>
+      </w:r>
+      <w:proofErr w:type="spellStart"/>
+      <w:r>
+        <w:rPr>
+          <w:rFonts w:ascii="Calibri" w:hAnsi="Calibri"/>
+          <w:i w:val="0"/>
+          <w:color w:val="auto"/>
+        </w:rPr>
+        <w:t>nazwa_testu</w:t>
+      </w:r>
+      <w:proofErr w:type="spellEnd"/>
+      <w:r>
+        <w:rPr>
+          <w:rFonts w:ascii="Calibri" w:hAnsi="Calibri"/>
+          <w:i w:val="0"/>
+          <w:color w:val="auto"/>
+        </w:rPr>
+        <w:t>&gt;’.</w:t>
       </w:r>
     </w:p>
     <w:p>
       <w:pPr>
         <w:pStyle w:val="SRS-Nagwek2"/>
       </w:pPr>
+      <w:bookmarkStart w:id="26" w:name="_Toc12282575"/>
       <w:r>
         <w:t>matryca błędów</w:t>
       </w:r>
+      <w:bookmarkEnd w:id="26"/>
     </w:p>
     <w:p>
       <w:pPr>
@@ -4103,9 +4542,11 @@
       <w:pPr>
         <w:pStyle w:val="SRS-Nagwek2"/>
       </w:pPr>
+      <w:bookmarkStart w:id="27" w:name="_Toc12282576"/>
       <w:r>
         <w:t>raport końcowy</w:t>
       </w:r>
+      <w:bookmarkEnd w:id="27"/>
     </w:p>
     <w:p>
       <w:pPr>
@@ -4148,10 +4589,12 @@
       <w:pPr>
         <w:pStyle w:val="SRS-nagwek1"/>
       </w:pPr>
+      <w:bookmarkStart w:id="28" w:name="_Toc12282577"/>
       <w:r>
         <w:lastRenderedPageBreak/>
         <w:t>kryteria akceptacji</w:t>
       </w:r>
+      <w:bookmarkEnd w:id="28"/>
     </w:p>
     <w:p>
       <w:pPr>
@@ -4447,7 +4890,7 @@
               <w:szCs w:val="20"/>
               <w:lang w:val="pl-PL"/>
             </w:rPr>
-            <w:t>2</w:t>
+            <w:t>6</w:t>
           </w:r>
           <w:r>
             <w:rPr>
@@ -4625,7 +5068,7 @@
               <w:szCs w:val="20"/>
               <w:lang w:val="pl-PL"/>
             </w:rPr>
-            <w:t>1</w:t>
+            <w:t>7</w:t>
           </w:r>
           <w:r>
             <w:rPr>
@@ -7339,7 +7782,7 @@
 </file>
 
 <file path=customXml/itemProps1.xml><?xml version="1.0" encoding="utf-8"?>
-<ds:datastoreItem xmlns:ds="http://schemas.openxmlformats.org/officeDocument/2006/customXml" ds:itemID="{AC9C2C6C-6674-43F7-A48E-51836041F6B0}">
+<ds:datastoreItem xmlns:ds="http://schemas.openxmlformats.org/officeDocument/2006/customXml" ds:itemID="{6C3E2A3B-06B8-4E4B-A423-36697831C9B7}">
   <ds:schemaRefs>
     <ds:schemaRef ds:uri="http://schemas.openxmlformats.org/officeDocument/2006/bibliography"/>
   </ds:schemaRefs>

</xml_diff>